<commit_message>
Review af Forbruger Test/Forbrugertest af Pristjek220 v 1.2.docx
</commit_message>
<xml_diff>
--- a/Forbruger Test/Forbrugertest af Pristjek220 v 1.2.docx
+++ b/Forbruger Test/Forbrugertest af Pristjek220 v 1.2.docx
@@ -35,10 +35,66 @@
         </w:tabs>
       </w:pPr>
       <w:r>
-        <w:t>Vi har lavet et semester projekt, som kan vise priser på vare i en butik, samt lave en indkøbssed</w:t>
-      </w:r>
-      <w:r>
-        <w:t>del og derefter fortælle hvilke</w:t>
+        <w:t>Vi har lavet et semester</w:t>
+      </w:r>
+      <w:del w:id="0" w:author="Mette Grønbech" w:date="2016-05-18T09:08:00Z">
+        <w:r>
+          <w:delText xml:space="preserve"> </w:delText>
+        </w:r>
+      </w:del>
+      <w:r>
+        <w:t xml:space="preserve">projekt, som kan vise priser på </w:t>
+      </w:r>
+      <w:del w:id="1" w:author="Mette Grønbech" w:date="2016-05-18T09:09:00Z">
+        <w:r>
+          <w:delText xml:space="preserve">vare </w:delText>
+        </w:r>
+      </w:del>
+      <w:ins w:id="2" w:author="Mette Grønbech" w:date="2016-05-18T09:09:00Z">
+        <w:r>
+          <w:t>produkter</w:t>
+        </w:r>
+        <w:r>
+          <w:t xml:space="preserve"> </w:t>
+        </w:r>
+      </w:ins>
+      <w:r>
+        <w:t xml:space="preserve">i en </w:t>
+      </w:r>
+      <w:del w:id="3" w:author="Mette Grønbech" w:date="2016-05-18T09:09:00Z">
+        <w:r>
+          <w:delText>butik</w:delText>
+        </w:r>
+      </w:del>
+      <w:ins w:id="4" w:author="Mette Grønbech" w:date="2016-05-18T09:09:00Z">
+        <w:r>
+          <w:t>forretning</w:t>
+        </w:r>
+      </w:ins>
+      <w:r>
+        <w:t xml:space="preserve">, samt lave en </w:t>
+      </w:r>
+      <w:del w:id="5" w:author="Mette Grønbech" w:date="2016-05-18T09:16:00Z">
+        <w:r>
+          <w:delText>indkøbssed</w:delText>
+        </w:r>
+        <w:r>
+          <w:delText xml:space="preserve">del </w:delText>
+        </w:r>
+      </w:del>
+      <w:ins w:id="6" w:author="Mette Grønbech" w:date="2016-05-18T09:16:00Z">
+        <w:r>
+          <w:t>indkøbs</w:t>
+        </w:r>
+        <w:r>
+          <w:t>liste</w:t>
+        </w:r>
+        <w:r>
+          <w:t xml:space="preserve"> </w:t>
+        </w:r>
+      </w:ins>
+      <w:r>
+        <w:t>og derefter fortælle hvilke</w:t>
       </w:r>
       <w:r>
         <w:t xml:space="preserve"> forretning</w:t>
@@ -52,20 +108,55 @@
       <w:r>
         <w:t>brugerinterface</w:t>
       </w:r>
-      <w:r>
-        <w:t xml:space="preserve">. Hvis der bliver fundet fejl undervejs eller der er tvivl, </w:t>
+      <w:ins w:id="7" w:author="Mette Grønbech" w:date="2016-05-18T09:09:00Z">
+        <w:r>
+          <w:t>t</w:t>
+        </w:r>
+      </w:ins>
+      <w:r>
+        <w:t>. Hvis der bliver fundet fejl undervejs eller der er tvivl</w:t>
+      </w:r>
+      <w:commentRangeStart w:id="8"/>
+      <w:r>
+        <w:t xml:space="preserve">, </w:t>
       </w:r>
       <w:r>
         <w:t>notere problemet</w:t>
       </w:r>
       <w:r>
-        <w:t xml:space="preserve"> eller tvivlen, det er vigtig information. Det er ikke dig der bliver testet, tværtimod er det Pristjek220. Du skal ikke føle dig dum, hvis du ikke kan løse den pågældende opgave, det betyder at der er fejl i vores program, eller ting vi skal have lavet om</w:t>
+        <w:t xml:space="preserve"> eller tvivlen</w:t>
+      </w:r>
+      <w:commentRangeEnd w:id="8"/>
+      <w:r>
+        <w:rPr>
+          <w:rStyle w:val="CommentReference"/>
+        </w:rPr>
+        <w:commentReference w:id="8"/>
+      </w:r>
+      <w:r>
+        <w:t>, det er vigtig information. Det er ikke dig der bliver testet, tværtimod er det Pristjek220. Du skal ikke føle dig dum, hvis du ikke kan løse den pågældende opgave, det betyder</w:t>
+      </w:r>
+      <w:ins w:id="9" w:author="Mette Grønbech" w:date="2016-05-18T09:10:00Z">
+        <w:r>
+          <w:t>,</w:t>
+        </w:r>
+      </w:ins>
+      <w:r>
+        <w:t xml:space="preserve"> at der er fejl i vores program, eller ting vi skal have lavet om</w:t>
       </w:r>
       <w:r>
         <w:t>. Gennem brugertesten må du ger</w:t>
       </w:r>
       <w:r>
-        <w:t>ne kommenter mangler og fejl undervejs, samt ros.</w:t>
+        <w:t>ne kommenter</w:t>
+      </w:r>
+      <w:ins w:id="10" w:author="Mette Grønbech" w:date="2016-05-18T09:10:00Z">
+        <w:r>
+          <w:t>e</w:t>
+        </w:r>
+      </w:ins>
+      <w:r>
+        <w:t xml:space="preserve"> mangler og fejl undervejs, samt ros.</w:t>
       </w:r>
       <w:r>
         <w:t xml:space="preserve"> </w:t>
@@ -76,8 +167,6 @@
       <w:r>
         <w:t xml:space="preserve"> </w:t>
       </w:r>
-      <w:bookmarkStart w:id="0" w:name="_GoBack"/>
-      <w:bookmarkEnd w:id="0"/>
     </w:p>
     <w:p>
       <w:pPr>
@@ -88,6 +177,8 @@
       <w:r>
         <w:t>HUSK det er ikke en test af dig, så bare slap af, tage det roligt og klar opgaven så godt som muligt.</w:t>
       </w:r>
+      <w:bookmarkStart w:id="11" w:name="_GoBack"/>
+      <w:bookmarkEnd w:id="11"/>
     </w:p>
     <w:p>
       <w:pPr>
@@ -119,8 +210,21 @@
               <w:tabs>
                 <w:tab w:val="left" w:pos="3116"/>
               </w:tabs>
-            </w:pPr>
-            <w:r>
+              <w:rPr>
+                <w:b/>
+                <w:rPrChange w:id="12" w:author="Mette Grønbech" w:date="2016-05-18T09:13:00Z">
+                  <w:rPr/>
+                </w:rPrChange>
+              </w:rPr>
+            </w:pPr>
+            <w:commentRangeStart w:id="13"/>
+            <w:r>
+              <w:rPr>
+                <w:b/>
+                <w:rPrChange w:id="14" w:author="Mette Grønbech" w:date="2016-05-18T09:13:00Z">
+                  <w:rPr/>
+                </w:rPrChange>
+              </w:rPr>
               <w:t>Task</w:t>
             </w:r>
           </w:p>
@@ -134,8 +238,20 @@
               <w:tabs>
                 <w:tab w:val="left" w:pos="3116"/>
               </w:tabs>
-            </w:pPr>
-            <w:r>
+              <w:rPr>
+                <w:b/>
+                <w:rPrChange w:id="15" w:author="Mette Grønbech" w:date="2016-05-18T09:13:00Z">
+                  <w:rPr/>
+                </w:rPrChange>
+              </w:rPr>
+            </w:pPr>
+            <w:r>
+              <w:rPr>
+                <w:b/>
+                <w:rPrChange w:id="16" w:author="Mette Grønbech" w:date="2016-05-18T09:13:00Z">
+                  <w:rPr/>
+                </w:rPrChange>
+              </w:rPr>
               <w:t>Task beskrivelse</w:t>
             </w:r>
           </w:p>
@@ -381,8 +497,20 @@
               <w:tabs>
                 <w:tab w:val="left" w:pos="3116"/>
               </w:tabs>
-            </w:pPr>
-            <w:r>
+              <w:rPr>
+                <w:b/>
+                <w:rPrChange w:id="17" w:author="Mette Grønbech" w:date="2016-05-18T09:13:00Z">
+                  <w:rPr/>
+                </w:rPrChange>
+              </w:rPr>
+            </w:pPr>
+            <w:r>
+              <w:rPr>
+                <w:b/>
+                <w:rPrChange w:id="18" w:author="Mette Grønbech" w:date="2016-05-18T09:13:00Z">
+                  <w:rPr/>
+                </w:rPrChange>
+              </w:rPr>
               <w:t>Task</w:t>
             </w:r>
           </w:p>
@@ -396,8 +524,20 @@
               <w:tabs>
                 <w:tab w:val="left" w:pos="3116"/>
               </w:tabs>
-            </w:pPr>
-            <w:r>
+              <w:rPr>
+                <w:b/>
+                <w:rPrChange w:id="19" w:author="Mette Grønbech" w:date="2016-05-18T09:13:00Z">
+                  <w:rPr/>
+                </w:rPrChange>
+              </w:rPr>
+            </w:pPr>
+            <w:r>
+              <w:rPr>
+                <w:b/>
+                <w:rPrChange w:id="20" w:author="Mette Grønbech" w:date="2016-05-18T09:13:00Z">
+                  <w:rPr/>
+                </w:rPrChange>
+              </w:rPr>
               <w:t>Task beskrivelse</w:t>
             </w:r>
           </w:p>
@@ -430,7 +570,60 @@
               </w:tabs>
             </w:pPr>
             <w:r>
-              <w:t>Find en vare i Pristjek220 og se hvilke butikker du kan købe den.</w:t>
+              <w:t>Find e</w:t>
+            </w:r>
+            <w:ins w:id="21" w:author="Mette Grønbech" w:date="2016-05-18T09:14:00Z">
+              <w:r>
+                <w:t>t</w:t>
+              </w:r>
+            </w:ins>
+            <w:del w:id="22" w:author="Mette Grønbech" w:date="2016-05-18T09:14:00Z">
+              <w:r>
+                <w:delText>n</w:delText>
+              </w:r>
+            </w:del>
+            <w:r>
+              <w:t xml:space="preserve"> </w:t>
+            </w:r>
+            <w:del w:id="23" w:author="Mette Grønbech" w:date="2016-05-18T09:14:00Z">
+              <w:r>
+                <w:delText xml:space="preserve">vare </w:delText>
+              </w:r>
+            </w:del>
+            <w:ins w:id="24" w:author="Mette Grønbech" w:date="2016-05-18T09:14:00Z">
+              <w:r>
+                <w:t>produkt</w:t>
+              </w:r>
+              <w:r>
+                <w:t xml:space="preserve"> </w:t>
+              </w:r>
+            </w:ins>
+            <w:r>
+              <w:t xml:space="preserve">i Pristjek220 og se hvilke </w:t>
+            </w:r>
+            <w:del w:id="25" w:author="Mette Grønbech" w:date="2016-05-18T09:14:00Z">
+              <w:r>
+                <w:delText xml:space="preserve">butikker </w:delText>
+              </w:r>
+            </w:del>
+            <w:ins w:id="26" w:author="Mette Grønbech" w:date="2016-05-18T09:14:00Z">
+              <w:r>
+                <w:t>forretninger</w:t>
+              </w:r>
+              <w:r>
+                <w:t xml:space="preserve"> </w:t>
+              </w:r>
+            </w:ins>
+            <w:r>
+              <w:t>du kan købe den</w:t>
+            </w:r>
+            <w:ins w:id="27" w:author="Mette Grønbech" w:date="2016-05-18T09:14:00Z">
+              <w:r>
+                <w:t xml:space="preserve"> i</w:t>
+              </w:r>
+            </w:ins>
+            <w:r>
+              <w:t>.</w:t>
             </w:r>
           </w:p>
         </w:tc>
@@ -462,7 +655,23 @@
               </w:tabs>
             </w:pPr>
             <w:r>
-              <w:t>Tilføj 5 vare til indkøbslisten og send den til din mail</w:t>
+              <w:t xml:space="preserve">Tilføj 5 </w:t>
+            </w:r>
+            <w:del w:id="28" w:author="Mette Grønbech" w:date="2016-05-18T09:14:00Z">
+              <w:r>
+                <w:delText xml:space="preserve">vare </w:delText>
+              </w:r>
+            </w:del>
+            <w:ins w:id="29" w:author="Mette Grønbech" w:date="2016-05-18T09:14:00Z">
+              <w:r>
+                <w:t>produkter</w:t>
+              </w:r>
+              <w:r>
+                <w:t xml:space="preserve"> </w:t>
+              </w:r>
+            </w:ins>
+            <w:r>
+              <w:t>til indkøbslisten og send den til din mail</w:t>
             </w:r>
           </w:p>
         </w:tc>
@@ -494,7 +703,23 @@
               </w:tabs>
             </w:pPr>
             <w:r>
-              <w:t>Der er en butik du ikke vil handle i, send den indkøbsliste til din mail</w:t>
+              <w:t xml:space="preserve">Der er en </w:t>
+            </w:r>
+            <w:del w:id="30" w:author="Mette Grønbech" w:date="2016-05-18T09:14:00Z">
+              <w:r>
+                <w:delText xml:space="preserve">butik </w:delText>
+              </w:r>
+            </w:del>
+            <w:ins w:id="31" w:author="Mette Grønbech" w:date="2016-05-18T09:14:00Z">
+              <w:r>
+                <w:t>forretning</w:t>
+              </w:r>
+              <w:r>
+                <w:t xml:space="preserve"> </w:t>
+              </w:r>
+            </w:ins>
+            <w:r>
+              <w:t>du ikke vil handle i, send den indkøbsliste til din mail</w:t>
             </w:r>
           </w:p>
         </w:tc>
@@ -526,7 +751,71 @@
               </w:tabs>
             </w:pPr>
             <w:r>
-              <w:t>Slet alle vare fra din indkøbsliste, tilføj 3 nye vare som du vil have i alle butikker og se hvor varerne kan købes</w:t>
+              <w:t xml:space="preserve">Slet alle </w:t>
+            </w:r>
+            <w:del w:id="32" w:author="Mette Grønbech" w:date="2016-05-18T09:15:00Z">
+              <w:r>
+                <w:delText xml:space="preserve">vare </w:delText>
+              </w:r>
+            </w:del>
+            <w:ins w:id="33" w:author="Mette Grønbech" w:date="2016-05-18T09:15:00Z">
+              <w:r>
+                <w:t>produkter</w:t>
+              </w:r>
+              <w:r>
+                <w:t xml:space="preserve"> </w:t>
+              </w:r>
+            </w:ins>
+            <w:r>
+              <w:t xml:space="preserve">fra din indkøbsliste, tilføj 3 nye </w:t>
+            </w:r>
+            <w:del w:id="34" w:author="Mette Grønbech" w:date="2016-05-18T09:15:00Z">
+              <w:r>
+                <w:delText xml:space="preserve">vare </w:delText>
+              </w:r>
+            </w:del>
+            <w:ins w:id="35" w:author="Mette Grønbech" w:date="2016-05-18T09:15:00Z">
+              <w:r>
+                <w:t>produkter</w:t>
+              </w:r>
+              <w:r>
+                <w:t xml:space="preserve"> </w:t>
+              </w:r>
+            </w:ins>
+            <w:r>
+              <w:t xml:space="preserve">som du vil have i alle </w:t>
+            </w:r>
+            <w:del w:id="36" w:author="Mette Grønbech" w:date="2016-05-18T09:15:00Z">
+              <w:r>
+                <w:delText xml:space="preserve">butikker </w:delText>
+              </w:r>
+            </w:del>
+            <w:ins w:id="37" w:author="Mette Grønbech" w:date="2016-05-18T09:15:00Z">
+              <w:r>
+                <w:t>forretninger</w:t>
+              </w:r>
+              <w:r>
+                <w:t xml:space="preserve"> </w:t>
+              </w:r>
+            </w:ins>
+            <w:r>
+              <w:t xml:space="preserve">og se hvor </w:t>
+            </w:r>
+            <w:del w:id="38" w:author="Mette Grønbech" w:date="2016-05-18T09:15:00Z">
+              <w:r>
+                <w:delText xml:space="preserve">varerne </w:delText>
+              </w:r>
+            </w:del>
+            <w:ins w:id="39" w:author="Mette Grønbech" w:date="2016-05-18T09:15:00Z">
+              <w:r>
+                <w:t>produkte</w:t>
+              </w:r>
+              <w:r>
+                <w:t xml:space="preserve">rne </w:t>
+              </w:r>
+            </w:ins>
+            <w:r>
+              <w:t>kan købes</w:t>
             </w:r>
           </w:p>
         </w:tc>
@@ -558,18 +847,46 @@
               </w:tabs>
             </w:pPr>
             <w:r>
-              <w:t>Du beslutter at du hellere vil have 3 af hver vare, og vil sende den endelige liste til din mail</w:t>
+              <w:t>Du beslutter at du hellere vil have 3 af hver</w:t>
+            </w:r>
+            <w:ins w:id="40" w:author="Mette Grønbech" w:date="2016-05-18T09:15:00Z">
+              <w:r>
+                <w:t>t</w:t>
+              </w:r>
+            </w:ins>
+            <w:r>
+              <w:t xml:space="preserve"> </w:t>
+            </w:r>
+            <w:del w:id="41" w:author="Mette Grønbech" w:date="2016-05-18T09:15:00Z">
+              <w:r>
+                <w:delText>vare</w:delText>
+              </w:r>
+            </w:del>
+            <w:ins w:id="42" w:author="Mette Grønbech" w:date="2016-05-18T09:15:00Z">
+              <w:r>
+                <w:t>produkt</w:t>
+              </w:r>
+            </w:ins>
+            <w:r>
+              <w:t>, og vil sende den endelige liste til din mail</w:t>
             </w:r>
           </w:p>
         </w:tc>
       </w:tr>
     </w:tbl>
+    <w:commentRangeEnd w:id="13"/>
     <w:p>
       <w:pPr>
         <w:tabs>
           <w:tab w:val="left" w:pos="3116"/>
         </w:tabs>
       </w:pPr>
+      <w:r>
+        <w:rPr>
+          <w:rStyle w:val="CommentReference"/>
+        </w:rPr>
+        <w:commentReference w:id="13"/>
+      </w:r>
     </w:p>
     <w:sectPr>
       <w:pgSz w:w="11906" w:h="16838"/>
@@ -581,6 +898,97 @@
 </w:document>
 </file>
 
+<file path=word/comments.xml><?xml version="1.0" encoding="utf-8"?>
+<w:comments xmlns:wpc="http://schemas.microsoft.com/office/word/2010/wordprocessingCanvas" xmlns:mc="http://schemas.openxmlformats.org/markup-compatibility/2006" xmlns:o="urn:schemas-microsoft-com:office:office" xmlns:r="http://schemas.openxmlformats.org/officeDocument/2006/relationships" xmlns:m="http://schemas.openxmlformats.org/officeDocument/2006/math" xmlns:v="urn:schemas-microsoft-com:vml" xmlns:wp14="http://schemas.microsoft.com/office/word/2010/wordprocessingDrawing" xmlns:wp="http://schemas.openxmlformats.org/drawingml/2006/wordprocessingDrawing" xmlns:w10="urn:schemas-microsoft-com:office:word" xmlns:w="http://schemas.openxmlformats.org/wordprocessingml/2006/main" xmlns:w14="http://schemas.microsoft.com/office/word/2010/wordml" xmlns:w15="http://schemas.microsoft.com/office/word/2012/wordml" xmlns:wpg="http://schemas.microsoft.com/office/word/2010/wordprocessingGroup" xmlns:wpi="http://schemas.microsoft.com/office/word/2010/wordprocessingInk" xmlns:wne="http://schemas.microsoft.com/office/word/2006/wordml" xmlns:wps="http://schemas.microsoft.com/office/word/2010/wordprocessingShape" mc:Ignorable="w14 w15 wp14">
+  <w:comment w:id="8" w:author="Mette Grønbech" w:date="2016-05-18T09:09:00Z" w:initials="MG">
+    <w:p>
+      <w:pPr>
+        <w:pStyle w:val="CommentText"/>
+      </w:pPr>
+      <w:r>
+        <w:rPr>
+          <w:rStyle w:val="CommentReference"/>
+        </w:rPr>
+        <w:annotationRef/>
+      </w:r>
+      <w:r>
+        <w:t>Jeg mener stadig ikke at de skal blive bedt om at notere noget. De skal vel bare t</w:t>
+      </w:r>
+      <w:r>
+        <w:t>ænke højt og så er det op til os at notere</w:t>
+      </w:r>
+    </w:p>
+  </w:comment>
+  <w:comment w:id="13" w:author="Mette Grønbech" w:date="2016-05-18T09:16:00Z" w:initials="MG">
+    <w:p>
+      <w:pPr>
+        <w:pStyle w:val="CommentText"/>
+      </w:pPr>
+      <w:r>
+        <w:rPr>
+          <w:rStyle w:val="CommentReference"/>
+        </w:rPr>
+        <w:annotationRef/>
+      </w:r>
+      <w:r>
+        <w:t xml:space="preserve">Det er bedre end før, men jeg føler godt at der kunne være noget motivation for de ting de skal gøre, så de bliver sat ind i et scenarie. </w:t>
+      </w:r>
+    </w:p>
+    <w:p>
+      <w:pPr>
+        <w:pStyle w:val="CommentText"/>
+      </w:pPr>
+      <w:r>
+        <w:t>Fx ”Der er åbnet en ny forretning som hedder ’</w:t>
+      </w:r>
+      <w:proofErr w:type="spellStart"/>
+      <w:r>
+        <w:t>Meny</w:t>
+      </w:r>
+      <w:proofErr w:type="spellEnd"/>
+      <w:r>
+        <w:t>’ og de vil gerne have deres sortiment til at være en del af Pristjek220. Opret derfor forretningen i Pristjek220</w:t>
+      </w:r>
+      <w:r>
+        <w:t>.</w:t>
+      </w:r>
+      <w:r>
+        <w:t>”</w:t>
+      </w:r>
+    </w:p>
+    <w:p>
+      <w:pPr>
+        <w:pStyle w:val="CommentText"/>
+      </w:pPr>
+      <w:r>
+        <w:t>Eller ”</w:t>
+      </w:r>
+      <w:r>
+        <w:t>Du vil gerne lave en salat til frokost. Find ud af hvor du skal handle produkterne til din salat og få det sendt til din mail så du kan tage ud at handle. ”</w:t>
+      </w:r>
+    </w:p>
+    <w:p>
+      <w:pPr>
+        <w:pStyle w:val="CommentText"/>
+      </w:pPr>
+      <w:r>
+        <w:t xml:space="preserve">For så giver det bedre mening for forsøgspersonen hvordan de ville bruge det i et hverdagsscenarie. Men ved ikke om det bare er mig, der tænker sådan, så vi kan lige snakke om det fælles hvis det er </w:t>
+      </w:r>
+      <w:r>
+        <w:sym w:font="Wingdings" w:char="F04A"/>
+      </w:r>
+    </w:p>
+  </w:comment>
+</w:comments>
+</file>
+
+<file path=word/commentsExtended.xml><?xml version="1.0" encoding="utf-8"?>
+<w15:commentsEx xmlns:wpc="http://schemas.microsoft.com/office/word/2010/wordprocessingCanvas" xmlns:mc="http://schemas.openxmlformats.org/markup-compatibility/2006" xmlns:o="urn:schemas-microsoft-com:office:office" xmlns:r="http://schemas.openxmlformats.org/officeDocument/2006/relationships" xmlns:m="http://schemas.openxmlformats.org/officeDocument/2006/math" xmlns:v="urn:schemas-microsoft-com:vml" xmlns:wp14="http://schemas.microsoft.com/office/word/2010/wordprocessingDrawing" xmlns:wp="http://schemas.openxmlformats.org/drawingml/2006/wordprocessingDrawing" xmlns:w10="urn:schemas-microsoft-com:office:word" xmlns:w="http://schemas.openxmlformats.org/wordprocessingml/2006/main" xmlns:w14="http://schemas.microsoft.com/office/word/2010/wordml" xmlns:w15="http://schemas.microsoft.com/office/word/2012/wordml" xmlns:wpg="http://schemas.microsoft.com/office/word/2010/wordprocessingGroup" xmlns:wpi="http://schemas.microsoft.com/office/word/2010/wordprocessingInk" xmlns:wne="http://schemas.microsoft.com/office/word/2006/wordml" xmlns:wps="http://schemas.microsoft.com/office/word/2010/wordprocessingShape" mc:Ignorable="w14 w15 wp14">
+  <w15:commentEx w15:paraId="2B97DF5C" w15:done="0"/>
+  <w15:commentEx w15:paraId="54417123" w15:done="0"/>
+</w15:commentsEx>
+</file>
+
 <file path=word/numbering.xml><?xml version="1.0" encoding="utf-8"?>
 <w:numbering xmlns:wpc="http://schemas.microsoft.com/office/word/2010/wordprocessingCanvas" xmlns:mc="http://schemas.openxmlformats.org/markup-compatibility/2006" xmlns:o="urn:schemas-microsoft-com:office:office" xmlns:r="http://schemas.openxmlformats.org/officeDocument/2006/relationships" xmlns:m="http://schemas.openxmlformats.org/officeDocument/2006/math" xmlns:v="urn:schemas-microsoft-com:vml" xmlns:wp14="http://schemas.microsoft.com/office/word/2010/wordprocessingDrawing" xmlns:wp="http://schemas.openxmlformats.org/drawingml/2006/wordprocessingDrawing" xmlns:w10="urn:schemas-microsoft-com:office:word" xmlns:w="http://schemas.openxmlformats.org/wordprocessingml/2006/main" xmlns:w14="http://schemas.microsoft.com/office/word/2010/wordml" xmlns:w15="http://schemas.microsoft.com/office/word/2012/wordml" xmlns:wpg="http://schemas.microsoft.com/office/word/2010/wordprocessingGroup" xmlns:wpi="http://schemas.microsoft.com/office/word/2010/wordprocessingInk" xmlns:wne="http://schemas.microsoft.com/office/word/2006/wordml" xmlns:wps="http://schemas.microsoft.com/office/word/2010/wordprocessingShape" mc:Ignorable="w14 w15 wp14">
   <w:abstractNum w:abstractNumId="0" w15:restartNumberingAfterBreak="0">
@@ -932,6 +1340,14 @@
     <w:abstractNumId w:val="2"/>
   </w:num>
 </w:numbering>
+</file>
+
+<file path=word/people.xml><?xml version="1.0" encoding="utf-8"?>
+<w15:people xmlns:wpc="http://schemas.microsoft.com/office/word/2010/wordprocessingCanvas" xmlns:mc="http://schemas.openxmlformats.org/markup-compatibility/2006" xmlns:o="urn:schemas-microsoft-com:office:office" xmlns:r="http://schemas.openxmlformats.org/officeDocument/2006/relationships" xmlns:m="http://schemas.openxmlformats.org/officeDocument/2006/math" xmlns:v="urn:schemas-microsoft-com:vml" xmlns:wp14="http://schemas.microsoft.com/office/word/2010/wordprocessingDrawing" xmlns:wp="http://schemas.openxmlformats.org/drawingml/2006/wordprocessingDrawing" xmlns:w10="urn:schemas-microsoft-com:office:word" xmlns:w="http://schemas.openxmlformats.org/wordprocessingml/2006/main" xmlns:w14="http://schemas.microsoft.com/office/word/2010/wordml" xmlns:w15="http://schemas.microsoft.com/office/word/2012/wordml" xmlns:wpg="http://schemas.microsoft.com/office/word/2010/wordprocessingGroup" xmlns:wpi="http://schemas.microsoft.com/office/word/2010/wordprocessingInk" xmlns:wne="http://schemas.microsoft.com/office/word/2006/wordml" xmlns:wps="http://schemas.microsoft.com/office/word/2010/wordprocessingShape" mc:Ignorable="w14 w15 wp14">
+  <w15:person w15:author="Mette Grønbech">
+    <w15:presenceInfo w15:providerId="Windows Live" w15:userId="ab922a974fce90f5"/>
+  </w15:person>
+</w15:people>
 </file>
 
 <file path=word/styles.xml><?xml version="1.0" encoding="utf-8"?>
@@ -1385,6 +1801,104 @@
       </w:tblBorders>
     </w:tblPr>
   </w:style>
+  <w:style w:type="character" w:styleId="CommentReference">
+    <w:name w:val="annotation reference"/>
+    <w:basedOn w:val="DefaultParagraphFont"/>
+    <w:uiPriority w:val="99"/>
+    <w:semiHidden/>
+    <w:unhideWhenUsed/>
+    <w:rsid w:val="00B76D22"/>
+    <w:rPr>
+      <w:sz w:val="16"/>
+      <w:szCs w:val="16"/>
+    </w:rPr>
+  </w:style>
+  <w:style w:type="paragraph" w:styleId="CommentText">
+    <w:name w:val="annotation text"/>
+    <w:basedOn w:val="Normal"/>
+    <w:link w:val="CommentTextChar"/>
+    <w:uiPriority w:val="99"/>
+    <w:semiHidden/>
+    <w:unhideWhenUsed/>
+    <w:rsid w:val="00B76D22"/>
+    <w:pPr>
+      <w:spacing w:line="240" w:lineRule="auto"/>
+    </w:pPr>
+    <w:rPr>
+      <w:sz w:val="20"/>
+      <w:szCs w:val="20"/>
+    </w:rPr>
+  </w:style>
+  <w:style w:type="character" w:customStyle="1" w:styleId="CommentTextChar">
+    <w:name w:val="Comment Text Char"/>
+    <w:basedOn w:val="DefaultParagraphFont"/>
+    <w:link w:val="CommentText"/>
+    <w:uiPriority w:val="99"/>
+    <w:semiHidden/>
+    <w:rsid w:val="00B76D22"/>
+    <w:rPr>
+      <w:sz w:val="20"/>
+      <w:szCs w:val="20"/>
+    </w:rPr>
+  </w:style>
+  <w:style w:type="paragraph" w:styleId="CommentSubject">
+    <w:name w:val="annotation subject"/>
+    <w:basedOn w:val="CommentText"/>
+    <w:next w:val="CommentText"/>
+    <w:link w:val="CommentSubjectChar"/>
+    <w:uiPriority w:val="99"/>
+    <w:semiHidden/>
+    <w:unhideWhenUsed/>
+    <w:rsid w:val="00B76D22"/>
+    <w:rPr>
+      <w:b/>
+      <w:bCs/>
+    </w:rPr>
+  </w:style>
+  <w:style w:type="character" w:customStyle="1" w:styleId="CommentSubjectChar">
+    <w:name w:val="Comment Subject Char"/>
+    <w:basedOn w:val="CommentTextChar"/>
+    <w:link w:val="CommentSubject"/>
+    <w:uiPriority w:val="99"/>
+    <w:semiHidden/>
+    <w:rsid w:val="00B76D22"/>
+    <w:rPr>
+      <w:b/>
+      <w:bCs/>
+      <w:sz w:val="20"/>
+      <w:szCs w:val="20"/>
+    </w:rPr>
+  </w:style>
+  <w:style w:type="paragraph" w:styleId="BalloonText">
+    <w:name w:val="Balloon Text"/>
+    <w:basedOn w:val="Normal"/>
+    <w:link w:val="BalloonTextChar"/>
+    <w:uiPriority w:val="99"/>
+    <w:semiHidden/>
+    <w:unhideWhenUsed/>
+    <w:rsid w:val="00B76D22"/>
+    <w:pPr>
+      <w:spacing w:after="0" w:line="240" w:lineRule="auto"/>
+    </w:pPr>
+    <w:rPr>
+      <w:rFonts w:ascii="Segoe UI" w:hAnsi="Segoe UI" w:cs="Segoe UI"/>
+      <w:sz w:val="18"/>
+      <w:szCs w:val="18"/>
+    </w:rPr>
+  </w:style>
+  <w:style w:type="character" w:customStyle="1" w:styleId="BalloonTextChar">
+    <w:name w:val="Balloon Text Char"/>
+    <w:basedOn w:val="DefaultParagraphFont"/>
+    <w:link w:val="BalloonText"/>
+    <w:uiPriority w:val="99"/>
+    <w:semiHidden/>
+    <w:rsid w:val="00B76D22"/>
+    <w:rPr>
+      <w:rFonts w:ascii="Segoe UI" w:hAnsi="Segoe UI" w:cs="Segoe UI"/>
+      <w:sz w:val="18"/>
+      <w:szCs w:val="18"/>
+    </w:rPr>
+  </w:style>
 </w:styles>
 </file>
 
@@ -1654,7 +2168,7 @@
 </file>
 
 <file path=customXml/itemProps1.xml><?xml version="1.0" encoding="utf-8"?>
-<ds:datastoreItem xmlns:ds="http://schemas.openxmlformats.org/officeDocument/2006/customXml" ds:itemID="{4EA137CF-6B77-4D98-90B5-DFE547377290}">
+<ds:datastoreItem xmlns:ds="http://schemas.openxmlformats.org/officeDocument/2006/customXml" ds:itemID="{C458BE55-016A-44AB-8BE9-A9C7DC5A9B9D}">
   <ds:schemaRefs>
     <ds:schemaRef ds:uri="http://schemas.openxmlformats.org/officeDocument/2006/bibliography"/>
   </ds:schemaRefs>

</xml_diff>

<commit_message>
Rettet efter mette kommenter
</commit_message>
<xml_diff>
--- a/Forbruger Test/Forbrugertest af Pristjek220 v 1.2.docx
+++ b/Forbruger Test/Forbrugertest af Pristjek220 v 1.2.docx
@@ -35,64 +35,23 @@
         </w:tabs>
       </w:pPr>
       <w:r>
-        <w:t>Vi har lavet et semester</w:t>
-      </w:r>
-      <w:del w:id="0" w:author="Mette Grønbech" w:date="2016-05-18T09:08:00Z">
-        <w:r>
-          <w:delText xml:space="preserve"> </w:delText>
-        </w:r>
-      </w:del>
-      <w:r>
-        <w:t xml:space="preserve">projekt, som kan vise priser på </w:t>
-      </w:r>
-      <w:del w:id="1" w:author="Mette Grønbech" w:date="2016-05-18T09:09:00Z">
-        <w:r>
-          <w:delText xml:space="preserve">vare </w:delText>
-        </w:r>
-      </w:del>
-      <w:ins w:id="2" w:author="Mette Grønbech" w:date="2016-05-18T09:09:00Z">
-        <w:r>
-          <w:t>produkter</w:t>
-        </w:r>
-        <w:r>
-          <w:t xml:space="preserve"> </w:t>
-        </w:r>
-      </w:ins>
+        <w:t xml:space="preserve">Vi har lavet et semesterprojekt, som kan vise priser på </w:t>
+      </w:r>
+      <w:r>
+        <w:t xml:space="preserve">produkter </w:t>
+      </w:r>
       <w:r>
         <w:t xml:space="preserve">i en </w:t>
       </w:r>
-      <w:del w:id="3" w:author="Mette Grønbech" w:date="2016-05-18T09:09:00Z">
-        <w:r>
-          <w:delText>butik</w:delText>
-        </w:r>
-      </w:del>
-      <w:ins w:id="4" w:author="Mette Grønbech" w:date="2016-05-18T09:09:00Z">
-        <w:r>
-          <w:t>forretning</w:t>
-        </w:r>
-      </w:ins>
+      <w:r>
+        <w:t>forretning</w:t>
+      </w:r>
       <w:r>
         <w:t xml:space="preserve">, samt lave en </w:t>
       </w:r>
-      <w:del w:id="5" w:author="Mette Grønbech" w:date="2016-05-18T09:16:00Z">
-        <w:r>
-          <w:delText>indkøbssed</w:delText>
-        </w:r>
-        <w:r>
-          <w:delText xml:space="preserve">del </w:delText>
-        </w:r>
-      </w:del>
-      <w:ins w:id="6" w:author="Mette Grønbech" w:date="2016-05-18T09:16:00Z">
-        <w:r>
-          <w:t>indkøbs</w:t>
-        </w:r>
-        <w:r>
-          <w:t>liste</w:t>
-        </w:r>
-        <w:r>
-          <w:t xml:space="preserve"> </w:t>
-        </w:r>
-      </w:ins>
+      <w:r>
+        <w:t xml:space="preserve">indkøbsliste </w:t>
+      </w:r>
       <w:r>
         <w:t>og derefter fortælle hvilke</w:t>
       </w:r>
@@ -108,39 +67,21 @@
       <w:r>
         <w:t>brugerinterface</w:t>
       </w:r>
-      <w:ins w:id="7" w:author="Mette Grønbech" w:date="2016-05-18T09:09:00Z">
-        <w:r>
-          <w:t>t</w:t>
-        </w:r>
-      </w:ins>
-      <w:r>
-        <w:t>. Hvis der bliver fundet fejl undervejs eller der er tvivl</w:t>
-      </w:r>
-      <w:commentRangeStart w:id="8"/>
-      <w:r>
-        <w:t xml:space="preserve">, </w:t>
-      </w:r>
-      <w:r>
-        <w:t>notere problemet</w:t>
-      </w:r>
-      <w:r>
-        <w:t xml:space="preserve"> eller tvivlen</w:t>
-      </w:r>
-      <w:commentRangeEnd w:id="8"/>
-      <w:r>
-        <w:rPr>
-          <w:rStyle w:val="CommentReference"/>
-        </w:rPr>
-        <w:commentReference w:id="8"/>
-      </w:r>
-      <w:r>
-        <w:t>, det er vigtig information. Det er ikke dig der bliver testet, tværtimod er det Pristjek220. Du skal ikke føle dig dum, hvis du ikke kan løse den pågældende opgave, det betyder</w:t>
-      </w:r>
-      <w:ins w:id="9" w:author="Mette Grønbech" w:date="2016-05-18T09:10:00Z">
-        <w:r>
-          <w:t>,</w:t>
-        </w:r>
-      </w:ins>
+      <w:r>
+        <w:t>t</w:t>
+      </w:r>
+      <w:r>
+        <w:t xml:space="preserve">. Hvis der bliver fundet fejl undervejs eller der er tvivl, </w:t>
+      </w:r>
+      <w:r>
+        <w:t>sig det til den tilsynshørende</w:t>
+      </w:r>
+      <w:r>
+        <w:t xml:space="preserve"> det er vigtig information. Det er ikke dig der bliver testet, tværtimod er det Pristjek220. Du skal ikke føle dig dum, hvis du ikke kan løse den pågældende opgave, det betyder</w:t>
+      </w:r>
+      <w:r>
+        <w:t>,</w:t>
+      </w:r>
       <w:r>
         <w:t xml:space="preserve"> at der er fejl i vores program, eller ting vi skal have lavet om</w:t>
       </w:r>
@@ -150,11 +91,9 @@
       <w:r>
         <w:t>ne kommenter</w:t>
       </w:r>
-      <w:ins w:id="10" w:author="Mette Grønbech" w:date="2016-05-18T09:10:00Z">
-        <w:r>
-          <w:t>e</w:t>
-        </w:r>
-      </w:ins>
+      <w:r>
+        <w:t>e</w:t>
+      </w:r>
       <w:r>
         <w:t xml:space="preserve"> mangler og fejl undervejs, samt ros.</w:t>
       </w:r>
@@ -177,8 +116,6 @@
       <w:r>
         <w:t>HUSK det er ikke en test af dig, så bare slap af, tage det roligt og klar opgaven så godt som muligt.</w:t>
       </w:r>
-      <w:bookmarkStart w:id="11" w:name="_GoBack"/>
-      <w:bookmarkEnd w:id="11"/>
     </w:p>
     <w:p>
       <w:pPr>
@@ -212,18 +149,11 @@
               </w:tabs>
               <w:rPr>
                 <w:b/>
-                <w:rPrChange w:id="12" w:author="Mette Grønbech" w:date="2016-05-18T09:13:00Z">
-                  <w:rPr/>
-                </w:rPrChange>
               </w:rPr>
             </w:pPr>
-            <w:commentRangeStart w:id="13"/>
             <w:r>
               <w:rPr>
                 <w:b/>
-                <w:rPrChange w:id="14" w:author="Mette Grønbech" w:date="2016-05-18T09:13:00Z">
-                  <w:rPr/>
-                </w:rPrChange>
               </w:rPr>
               <w:t>Task</w:t>
             </w:r>
@@ -240,17 +170,11 @@
               </w:tabs>
               <w:rPr>
                 <w:b/>
-                <w:rPrChange w:id="15" w:author="Mette Grønbech" w:date="2016-05-18T09:13:00Z">
-                  <w:rPr/>
-                </w:rPrChange>
               </w:rPr>
             </w:pPr>
             <w:r>
               <w:rPr>
                 <w:b/>
-                <w:rPrChange w:id="16" w:author="Mette Grønbech" w:date="2016-05-18T09:13:00Z">
-                  <w:rPr/>
-                </w:rPrChange>
               </w:rPr>
               <w:t>Task beskrivelse</w:t>
             </w:r>
@@ -284,7 +208,37 @@
               </w:tabs>
             </w:pPr>
             <w:r>
-              <w:t>Tilføj to forretninger til Pristjek220</w:t>
+              <w:t>Der er åbnet en</w:t>
+            </w:r>
+            <w:r>
+              <w:t xml:space="preserve"> to</w:t>
+            </w:r>
+            <w:r>
+              <w:t xml:space="preserve"> ny</w:t>
+            </w:r>
+            <w:r>
+              <w:t>e</w:t>
+            </w:r>
+            <w:r>
+              <w:t xml:space="preserve"> forretning</w:t>
+            </w:r>
+            <w:r>
+              <w:t>er</w:t>
+            </w:r>
+            <w:r>
+              <w:t xml:space="preserve"> som hedder ’Meny’</w:t>
+            </w:r>
+            <w:r>
+              <w:t xml:space="preserve"> og ’Super Spar’</w:t>
+            </w:r>
+            <w:r>
+              <w:t xml:space="preserve"> og de vil gerne have deres sortiment til at være en del af Pristj</w:t>
+            </w:r>
+            <w:r>
+              <w:t>ek220. Opret derfor forretningerne</w:t>
+            </w:r>
+            <w:r>
+              <w:t xml:space="preserve"> i Pristjek220.</w:t>
             </w:r>
           </w:p>
         </w:tc>
@@ -316,7 +270,7 @@
               </w:tabs>
             </w:pPr>
             <w:r>
-              <w:t>Slet en forretning</w:t>
+              <w:t xml:space="preserve">Efter nogle år opkøber ’Meny’ forretningen ’Super Spar’, derfor skal de ikke have deres sortiment i Pristjek220 mere. Slet forretningen fra Pristjek220. </w:t>
             </w:r>
           </w:p>
         </w:tc>
@@ -348,7 +302,10 @@
               </w:tabs>
             </w:pPr>
             <w:r>
-              <w:t>Log ind som en forretningsmanager som du oprettede i task 1.</w:t>
+              <w:t>Log ind som</w:t>
+            </w:r>
+            <w:r>
+              <w:t xml:space="preserve"> ’Meny’ for de skal have nogle vare i deres sortiment efter deres fusion med ’Super Spar’. Log derfor ind som forretningen, og tilføj 5 produkter.</w:t>
             </w:r>
           </w:p>
         </w:tc>
@@ -364,9 +321,6 @@
                 <w:tab w:val="left" w:pos="3116"/>
               </w:tabs>
             </w:pPr>
-            <w:r>
-              <w:t>4</w:t>
-            </w:r>
           </w:p>
         </w:tc>
         <w:tc>
@@ -380,7 +334,7 @@
               </w:tabs>
             </w:pPr>
             <w:r>
-              <w:t>Tilføj 5 produkter til forretningen</w:t>
+              <w:t>Nu har ’Meny’ fundet ud af efter en undersøgelse at deres produkter ikke passer prisklassen, og vil derfor ændre prisen på 3 produkter.</w:t>
             </w:r>
           </w:p>
         </w:tc>
@@ -412,39 +366,7 @@
               </w:tabs>
             </w:pPr>
             <w:r>
-              <w:t>Ændre prisen på 3 produkter</w:t>
-            </w:r>
-          </w:p>
-        </w:tc>
-      </w:tr>
-      <w:tr>
-        <w:tc>
-          <w:tcPr>
-            <w:tcW w:w="704" w:type="dxa"/>
-          </w:tcPr>
-          <w:p>
-            <w:pPr>
-              <w:tabs>
-                <w:tab w:val="left" w:pos="3116"/>
-              </w:tabs>
-            </w:pPr>
-            <w:r>
-              <w:t>6</w:t>
-            </w:r>
-          </w:p>
-        </w:tc>
-        <w:tc>
-          <w:tcPr>
-            <w:tcW w:w="8924" w:type="dxa"/>
-          </w:tcPr>
-          <w:p>
-            <w:pPr>
-              <w:tabs>
-                <w:tab w:val="left" w:pos="3116"/>
-              </w:tabs>
-            </w:pPr>
-            <w:r>
-              <w:t>Fjern 2 produkter og tilføj dem igen med en anden pris og log ud</w:t>
+              <w:t>Der var en fejl i ’Meny’s levering så de har ikke fået to af deres produkter. Fjern derfor de to produkter, men 2 uger efter får de dobbelt sortiment. Tilføj derfor produkterne igen til en billigere pris og log ud af ’menu’.</w:t>
             </w:r>
           </w:p>
         </w:tc>
@@ -499,17 +421,11 @@
               </w:tabs>
               <w:rPr>
                 <w:b/>
-                <w:rPrChange w:id="17" w:author="Mette Grønbech" w:date="2016-05-18T09:13:00Z">
-                  <w:rPr/>
-                </w:rPrChange>
               </w:rPr>
             </w:pPr>
             <w:r>
               <w:rPr>
                 <w:b/>
-                <w:rPrChange w:id="18" w:author="Mette Grønbech" w:date="2016-05-18T09:13:00Z">
-                  <w:rPr/>
-                </w:rPrChange>
               </w:rPr>
               <w:t>Task</w:t>
             </w:r>
@@ -526,17 +442,11 @@
               </w:tabs>
               <w:rPr>
                 <w:b/>
-                <w:rPrChange w:id="19" w:author="Mette Grønbech" w:date="2016-05-18T09:13:00Z">
-                  <w:rPr/>
-                </w:rPrChange>
               </w:rPr>
             </w:pPr>
             <w:r>
               <w:rPr>
                 <w:b/>
-                <w:rPrChange w:id="20" w:author="Mette Grønbech" w:date="2016-05-18T09:13:00Z">
-                  <w:rPr/>
-                </w:rPrChange>
               </w:rPr>
               <w:t>Task beskrivelse</w:t>
             </w:r>
@@ -570,60 +480,7 @@
               </w:tabs>
             </w:pPr>
             <w:r>
-              <w:t>Find e</w:t>
-            </w:r>
-            <w:ins w:id="21" w:author="Mette Grønbech" w:date="2016-05-18T09:14:00Z">
-              <w:r>
-                <w:t>t</w:t>
-              </w:r>
-            </w:ins>
-            <w:del w:id="22" w:author="Mette Grønbech" w:date="2016-05-18T09:14:00Z">
-              <w:r>
-                <w:delText>n</w:delText>
-              </w:r>
-            </w:del>
-            <w:r>
-              <w:t xml:space="preserve"> </w:t>
-            </w:r>
-            <w:del w:id="23" w:author="Mette Grønbech" w:date="2016-05-18T09:14:00Z">
-              <w:r>
-                <w:delText xml:space="preserve">vare </w:delText>
-              </w:r>
-            </w:del>
-            <w:ins w:id="24" w:author="Mette Grønbech" w:date="2016-05-18T09:14:00Z">
-              <w:r>
-                <w:t>produkt</w:t>
-              </w:r>
-              <w:r>
-                <w:t xml:space="preserve"> </w:t>
-              </w:r>
-            </w:ins>
-            <w:r>
-              <w:t xml:space="preserve">i Pristjek220 og se hvilke </w:t>
-            </w:r>
-            <w:del w:id="25" w:author="Mette Grønbech" w:date="2016-05-18T09:14:00Z">
-              <w:r>
-                <w:delText xml:space="preserve">butikker </w:delText>
-              </w:r>
-            </w:del>
-            <w:ins w:id="26" w:author="Mette Grønbech" w:date="2016-05-18T09:14:00Z">
-              <w:r>
-                <w:t>forretninger</w:t>
-              </w:r>
-              <w:r>
-                <w:t xml:space="preserve"> </w:t>
-              </w:r>
-            </w:ins>
-            <w:r>
-              <w:t>du kan købe den</w:t>
-            </w:r>
-            <w:ins w:id="27" w:author="Mette Grønbech" w:date="2016-05-18T09:14:00Z">
-              <w:r>
-                <w:t xml:space="preserve"> i</w:t>
-              </w:r>
-            </w:ins>
-            <w:r>
-              <w:t>.</w:t>
+              <w:t>Du står i en forretning og kigger på et produkt og syntes det er lidt dyrt. Kig derfor om du kan få det billigere i en anden forretning, og se om du kan spare nogle penge ved at gå til en anden butik.</w:t>
             </w:r>
           </w:p>
         </w:tc>
@@ -655,23 +512,7 @@
               </w:tabs>
             </w:pPr>
             <w:r>
-              <w:t xml:space="preserve">Tilføj 5 </w:t>
-            </w:r>
-            <w:del w:id="28" w:author="Mette Grønbech" w:date="2016-05-18T09:14:00Z">
-              <w:r>
-                <w:delText xml:space="preserve">vare </w:delText>
-              </w:r>
-            </w:del>
-            <w:ins w:id="29" w:author="Mette Grønbech" w:date="2016-05-18T09:14:00Z">
-              <w:r>
-                <w:t>produkter</w:t>
-              </w:r>
-              <w:r>
-                <w:t xml:space="preserve"> </w:t>
-              </w:r>
-            </w:ins>
-            <w:r>
-              <w:t>til indkøbslisten og send den til din mail</w:t>
+              <w:t>Du vil gerne lave en salat til frokost. Find ud af hvor du skal handle produkterne til din salat og få det sendt til din mail så du kan tage ud at handle.</w:t>
             </w:r>
           </w:p>
         </w:tc>
@@ -703,23 +544,7 @@
               </w:tabs>
             </w:pPr>
             <w:r>
-              <w:t xml:space="preserve">Der er en </w:t>
-            </w:r>
-            <w:del w:id="30" w:author="Mette Grønbech" w:date="2016-05-18T09:14:00Z">
-              <w:r>
-                <w:delText xml:space="preserve">butik </w:delText>
-              </w:r>
-            </w:del>
-            <w:ins w:id="31" w:author="Mette Grønbech" w:date="2016-05-18T09:14:00Z">
-              <w:r>
-                <w:t>forretning</w:t>
-              </w:r>
-              <w:r>
-                <w:t xml:space="preserve"> </w:t>
-              </w:r>
-            </w:ins>
-            <w:r>
-              <w:t>du ikke vil handle i, send den indkøbsliste til din mail</w:t>
+              <w:t xml:space="preserve">Du har fået dårlig behandling en af butikkerne, der har deres sortiment i Pristjek220. Fjern derfor forretningen for søgningen og send din indkøb seddel til din mail. </w:t>
             </w:r>
           </w:p>
         </w:tc>
@@ -751,71 +576,7 @@
               </w:tabs>
             </w:pPr>
             <w:r>
-              <w:t xml:space="preserve">Slet alle </w:t>
-            </w:r>
-            <w:del w:id="32" w:author="Mette Grønbech" w:date="2016-05-18T09:15:00Z">
-              <w:r>
-                <w:delText xml:space="preserve">vare </w:delText>
-              </w:r>
-            </w:del>
-            <w:ins w:id="33" w:author="Mette Grønbech" w:date="2016-05-18T09:15:00Z">
-              <w:r>
-                <w:t>produkter</w:t>
-              </w:r>
-              <w:r>
-                <w:t xml:space="preserve"> </w:t>
-              </w:r>
-            </w:ins>
-            <w:r>
-              <w:t xml:space="preserve">fra din indkøbsliste, tilføj 3 nye </w:t>
-            </w:r>
-            <w:del w:id="34" w:author="Mette Grønbech" w:date="2016-05-18T09:15:00Z">
-              <w:r>
-                <w:delText xml:space="preserve">vare </w:delText>
-              </w:r>
-            </w:del>
-            <w:ins w:id="35" w:author="Mette Grønbech" w:date="2016-05-18T09:15:00Z">
-              <w:r>
-                <w:t>produkter</w:t>
-              </w:r>
-              <w:r>
-                <w:t xml:space="preserve"> </w:t>
-              </w:r>
-            </w:ins>
-            <w:r>
-              <w:t xml:space="preserve">som du vil have i alle </w:t>
-            </w:r>
-            <w:del w:id="36" w:author="Mette Grønbech" w:date="2016-05-18T09:15:00Z">
-              <w:r>
-                <w:delText xml:space="preserve">butikker </w:delText>
-              </w:r>
-            </w:del>
-            <w:ins w:id="37" w:author="Mette Grønbech" w:date="2016-05-18T09:15:00Z">
-              <w:r>
-                <w:t>forretninger</w:t>
-              </w:r>
-              <w:r>
-                <w:t xml:space="preserve"> </w:t>
-              </w:r>
-            </w:ins>
-            <w:r>
-              <w:t xml:space="preserve">og se hvor </w:t>
-            </w:r>
-            <w:del w:id="38" w:author="Mette Grønbech" w:date="2016-05-18T09:15:00Z">
-              <w:r>
-                <w:delText xml:space="preserve">varerne </w:delText>
-              </w:r>
-            </w:del>
-            <w:ins w:id="39" w:author="Mette Grønbech" w:date="2016-05-18T09:15:00Z">
-              <w:r>
-                <w:t>produkte</w:t>
-              </w:r>
-              <w:r>
-                <w:t xml:space="preserve">rne </w:t>
-              </w:r>
-            </w:ins>
-            <w:r>
-              <w:t>kan købes</w:t>
+              <w:t>Nu har du været ude og købe din salat og behøver ikke have de vare på din indkøbsliste mere, men du skal huske at købe ind til dessert til festen i morgen, og det skal bare købes så billigt som muligt, da det er sidst på måneden og du skal spare så meget som muligt.</w:t>
             </w:r>
           </w:p>
         </w:tc>
@@ -847,46 +608,35 @@
               </w:tabs>
             </w:pPr>
             <w:r>
-              <w:t>Du beslutter at du hellere vil have 3 af hver</w:t>
-            </w:r>
-            <w:ins w:id="40" w:author="Mette Grønbech" w:date="2016-05-18T09:15:00Z">
-              <w:r>
-                <w:t>t</w:t>
-              </w:r>
-            </w:ins>
-            <w:r>
-              <w:t xml:space="preserve"> </w:t>
-            </w:r>
-            <w:del w:id="41" w:author="Mette Grønbech" w:date="2016-05-18T09:15:00Z">
-              <w:r>
-                <w:delText>vare</w:delText>
-              </w:r>
-            </w:del>
-            <w:ins w:id="42" w:author="Mette Grønbech" w:date="2016-05-18T09:15:00Z">
-              <w:r>
-                <w:t>produkt</w:t>
-              </w:r>
-            </w:ins>
-            <w:r>
-              <w:t>, og vil sende den endelige liste til din mail</w:t>
+              <w:t>Pludselig kommer der en masse personer</w:t>
+            </w:r>
+            <w:r>
+              <w:t>,</w:t>
+            </w:r>
+            <w:r>
+              <w:t xml:space="preserve"> der vil være med til festen i morgen</w:t>
+            </w:r>
+            <w:r>
+              <w:t>,</w:t>
+            </w:r>
+            <w:r>
+              <w:t xml:space="preserve"> så du skal ud og købe tre gange så meget dessert</w:t>
+            </w:r>
+            <w:r>
+              <w:t>. Husk at tage din indkøbsliste med, så du skal huse hvad du skal have købt til desserten.</w:t>
             </w:r>
           </w:p>
         </w:tc>
       </w:tr>
     </w:tbl>
-    <w:commentRangeEnd w:id="13"/>
     <w:p>
       <w:pPr>
         <w:tabs>
           <w:tab w:val="left" w:pos="3116"/>
         </w:tabs>
       </w:pPr>
-      <w:r>
-        <w:rPr>
-          <w:rStyle w:val="CommentReference"/>
-        </w:rPr>
-        <w:commentReference w:id="13"/>
-      </w:r>
+      <w:bookmarkStart w:id="0" w:name="_GoBack"/>
+      <w:bookmarkEnd w:id="0"/>
     </w:p>
     <w:sectPr>
       <w:pgSz w:w="11906" w:h="16838"/>
@@ -898,97 +648,6 @@
 </w:document>
 </file>
 
-<file path=word/comments.xml><?xml version="1.0" encoding="utf-8"?>
-<w:comments xmlns:wpc="http://schemas.microsoft.com/office/word/2010/wordprocessingCanvas" xmlns:mc="http://schemas.openxmlformats.org/markup-compatibility/2006" xmlns:o="urn:schemas-microsoft-com:office:office" xmlns:r="http://schemas.openxmlformats.org/officeDocument/2006/relationships" xmlns:m="http://schemas.openxmlformats.org/officeDocument/2006/math" xmlns:v="urn:schemas-microsoft-com:vml" xmlns:wp14="http://schemas.microsoft.com/office/word/2010/wordprocessingDrawing" xmlns:wp="http://schemas.openxmlformats.org/drawingml/2006/wordprocessingDrawing" xmlns:w10="urn:schemas-microsoft-com:office:word" xmlns:w="http://schemas.openxmlformats.org/wordprocessingml/2006/main" xmlns:w14="http://schemas.microsoft.com/office/word/2010/wordml" xmlns:w15="http://schemas.microsoft.com/office/word/2012/wordml" xmlns:wpg="http://schemas.microsoft.com/office/word/2010/wordprocessingGroup" xmlns:wpi="http://schemas.microsoft.com/office/word/2010/wordprocessingInk" xmlns:wne="http://schemas.microsoft.com/office/word/2006/wordml" xmlns:wps="http://schemas.microsoft.com/office/word/2010/wordprocessingShape" mc:Ignorable="w14 w15 wp14">
-  <w:comment w:id="8" w:author="Mette Grønbech" w:date="2016-05-18T09:09:00Z" w:initials="MG">
-    <w:p>
-      <w:pPr>
-        <w:pStyle w:val="CommentText"/>
-      </w:pPr>
-      <w:r>
-        <w:rPr>
-          <w:rStyle w:val="CommentReference"/>
-        </w:rPr>
-        <w:annotationRef/>
-      </w:r>
-      <w:r>
-        <w:t>Jeg mener stadig ikke at de skal blive bedt om at notere noget. De skal vel bare t</w:t>
-      </w:r>
-      <w:r>
-        <w:t>ænke højt og så er det op til os at notere</w:t>
-      </w:r>
-    </w:p>
-  </w:comment>
-  <w:comment w:id="13" w:author="Mette Grønbech" w:date="2016-05-18T09:16:00Z" w:initials="MG">
-    <w:p>
-      <w:pPr>
-        <w:pStyle w:val="CommentText"/>
-      </w:pPr>
-      <w:r>
-        <w:rPr>
-          <w:rStyle w:val="CommentReference"/>
-        </w:rPr>
-        <w:annotationRef/>
-      </w:r>
-      <w:r>
-        <w:t xml:space="preserve">Det er bedre end før, men jeg føler godt at der kunne være noget motivation for de ting de skal gøre, så de bliver sat ind i et scenarie. </w:t>
-      </w:r>
-    </w:p>
-    <w:p>
-      <w:pPr>
-        <w:pStyle w:val="CommentText"/>
-      </w:pPr>
-      <w:r>
-        <w:t>Fx ”Der er åbnet en ny forretning som hedder ’</w:t>
-      </w:r>
-      <w:proofErr w:type="spellStart"/>
-      <w:r>
-        <w:t>Meny</w:t>
-      </w:r>
-      <w:proofErr w:type="spellEnd"/>
-      <w:r>
-        <w:t>’ og de vil gerne have deres sortiment til at være en del af Pristjek220. Opret derfor forretningen i Pristjek220</w:t>
-      </w:r>
-      <w:r>
-        <w:t>.</w:t>
-      </w:r>
-      <w:r>
-        <w:t>”</w:t>
-      </w:r>
-    </w:p>
-    <w:p>
-      <w:pPr>
-        <w:pStyle w:val="CommentText"/>
-      </w:pPr>
-      <w:r>
-        <w:t>Eller ”</w:t>
-      </w:r>
-      <w:r>
-        <w:t>Du vil gerne lave en salat til frokost. Find ud af hvor du skal handle produkterne til din salat og få det sendt til din mail så du kan tage ud at handle. ”</w:t>
-      </w:r>
-    </w:p>
-    <w:p>
-      <w:pPr>
-        <w:pStyle w:val="CommentText"/>
-      </w:pPr>
-      <w:r>
-        <w:t xml:space="preserve">For så giver det bedre mening for forsøgspersonen hvordan de ville bruge det i et hverdagsscenarie. Men ved ikke om det bare er mig, der tænker sådan, så vi kan lige snakke om det fælles hvis det er </w:t>
-      </w:r>
-      <w:r>
-        <w:sym w:font="Wingdings" w:char="F04A"/>
-      </w:r>
-    </w:p>
-  </w:comment>
-</w:comments>
-</file>
-
-<file path=word/commentsExtended.xml><?xml version="1.0" encoding="utf-8"?>
-<w15:commentsEx xmlns:wpc="http://schemas.microsoft.com/office/word/2010/wordprocessingCanvas" xmlns:mc="http://schemas.openxmlformats.org/markup-compatibility/2006" xmlns:o="urn:schemas-microsoft-com:office:office" xmlns:r="http://schemas.openxmlformats.org/officeDocument/2006/relationships" xmlns:m="http://schemas.openxmlformats.org/officeDocument/2006/math" xmlns:v="urn:schemas-microsoft-com:vml" xmlns:wp14="http://schemas.microsoft.com/office/word/2010/wordprocessingDrawing" xmlns:wp="http://schemas.openxmlformats.org/drawingml/2006/wordprocessingDrawing" xmlns:w10="urn:schemas-microsoft-com:office:word" xmlns:w="http://schemas.openxmlformats.org/wordprocessingml/2006/main" xmlns:w14="http://schemas.microsoft.com/office/word/2010/wordml" xmlns:w15="http://schemas.microsoft.com/office/word/2012/wordml" xmlns:wpg="http://schemas.microsoft.com/office/word/2010/wordprocessingGroup" xmlns:wpi="http://schemas.microsoft.com/office/word/2010/wordprocessingInk" xmlns:wne="http://schemas.microsoft.com/office/word/2006/wordml" xmlns:wps="http://schemas.microsoft.com/office/word/2010/wordprocessingShape" mc:Ignorable="w14 w15 wp14">
-  <w15:commentEx w15:paraId="2B97DF5C" w15:done="0"/>
-  <w15:commentEx w15:paraId="54417123" w15:done="0"/>
-</w15:commentsEx>
-</file>
-
 <file path=word/numbering.xml><?xml version="1.0" encoding="utf-8"?>
 <w:numbering xmlns:wpc="http://schemas.microsoft.com/office/word/2010/wordprocessingCanvas" xmlns:mc="http://schemas.openxmlformats.org/markup-compatibility/2006" xmlns:o="urn:schemas-microsoft-com:office:office" xmlns:r="http://schemas.openxmlformats.org/officeDocument/2006/relationships" xmlns:m="http://schemas.openxmlformats.org/officeDocument/2006/math" xmlns:v="urn:schemas-microsoft-com:vml" xmlns:wp14="http://schemas.microsoft.com/office/word/2010/wordprocessingDrawing" xmlns:wp="http://schemas.openxmlformats.org/drawingml/2006/wordprocessingDrawing" xmlns:w10="urn:schemas-microsoft-com:office:word" xmlns:w="http://schemas.openxmlformats.org/wordprocessingml/2006/main" xmlns:w14="http://schemas.microsoft.com/office/word/2010/wordml" xmlns:w15="http://schemas.microsoft.com/office/word/2012/wordml" xmlns:wpg="http://schemas.microsoft.com/office/word/2010/wordprocessingGroup" xmlns:wpi="http://schemas.microsoft.com/office/word/2010/wordprocessingInk" xmlns:wne="http://schemas.microsoft.com/office/word/2006/wordml" xmlns:wps="http://schemas.microsoft.com/office/word/2010/wordprocessingShape" mc:Ignorable="w14 w15 wp14">
   <w:abstractNum w:abstractNumId="0" w15:restartNumberingAfterBreak="0">
@@ -1340,14 +999,6 @@
     <w:abstractNumId w:val="2"/>
   </w:num>
 </w:numbering>
-</file>
-
-<file path=word/people.xml><?xml version="1.0" encoding="utf-8"?>
-<w15:people xmlns:wpc="http://schemas.microsoft.com/office/word/2010/wordprocessingCanvas" xmlns:mc="http://schemas.openxmlformats.org/markup-compatibility/2006" xmlns:o="urn:schemas-microsoft-com:office:office" xmlns:r="http://schemas.openxmlformats.org/officeDocument/2006/relationships" xmlns:m="http://schemas.openxmlformats.org/officeDocument/2006/math" xmlns:v="urn:schemas-microsoft-com:vml" xmlns:wp14="http://schemas.microsoft.com/office/word/2010/wordprocessingDrawing" xmlns:wp="http://schemas.openxmlformats.org/drawingml/2006/wordprocessingDrawing" xmlns:w10="urn:schemas-microsoft-com:office:word" xmlns:w="http://schemas.openxmlformats.org/wordprocessingml/2006/main" xmlns:w14="http://schemas.microsoft.com/office/word/2010/wordml" xmlns:w15="http://schemas.microsoft.com/office/word/2012/wordml" xmlns:wpg="http://schemas.microsoft.com/office/word/2010/wordprocessingGroup" xmlns:wpi="http://schemas.microsoft.com/office/word/2010/wordprocessingInk" xmlns:wne="http://schemas.microsoft.com/office/word/2006/wordml" xmlns:wps="http://schemas.microsoft.com/office/word/2010/wordprocessingShape" mc:Ignorable="w14 w15 wp14">
-  <w15:person w15:author="Mette Grønbech">
-    <w15:presenceInfo w15:providerId="Windows Live" w15:userId="ab922a974fce90f5"/>
-  </w15:person>
-</w15:people>
 </file>
 
 <file path=word/styles.xml><?xml version="1.0" encoding="utf-8"?>
@@ -2168,7 +1819,7 @@
 </file>
 
 <file path=customXml/itemProps1.xml><?xml version="1.0" encoding="utf-8"?>
-<ds:datastoreItem xmlns:ds="http://schemas.openxmlformats.org/officeDocument/2006/customXml" ds:itemID="{C458BE55-016A-44AB-8BE9-A9C7DC5A9B9D}">
+<ds:datastoreItem xmlns:ds="http://schemas.openxmlformats.org/officeDocument/2006/customXml" ds:itemID="{F72584D7-C470-40A2-B034-DF1E1C2364E4}">
   <ds:schemaRefs>
     <ds:schemaRef ds:uri="http://schemas.openxmlformats.org/officeDocument/2006/bibliography"/>
   </ds:schemaRefs>

</xml_diff>

<commit_message>
Rettelser på task 3 og 7, for at gøre dem bedre måde at test og objektive. Endelige version, og klar til test
</commit_message>
<xml_diff>
--- a/Forbruger Test/Forbrugertest af Pristjek220 v 1.2.docx
+++ b/Forbruger Test/Forbrugertest af Pristjek220 v 1.2.docx
@@ -208,37 +208,15 @@
               </w:tabs>
             </w:pPr>
             <w:r>
-              <w:t>Der er åbnet en</w:t>
-            </w:r>
-            <w:r>
-              <w:t xml:space="preserve"> to</w:t>
-            </w:r>
-            <w:r>
-              <w:t xml:space="preserve"> ny</w:t>
-            </w:r>
-            <w:r>
-              <w:t>e</w:t>
-            </w:r>
-            <w:r>
-              <w:t xml:space="preserve"> forretning</w:t>
-            </w:r>
-            <w:r>
-              <w:t>er</w:t>
-            </w:r>
-            <w:r>
-              <w:t xml:space="preserve"> som hedder ’Meny’</w:t>
-            </w:r>
-            <w:r>
-              <w:t xml:space="preserve"> og ’Super Spar’</w:t>
-            </w:r>
-            <w:r>
-              <w:t xml:space="preserve"> og de vil gerne have deres sortiment til at være en del af Pristj</w:t>
-            </w:r>
-            <w:r>
-              <w:t>ek220. Opret derfor forretningerne</w:t>
-            </w:r>
-            <w:r>
-              <w:t xml:space="preserve"> i Pristjek220.</w:t>
+              <w:t>Der er åbnet en to nye forretninger som hedder ’</w:t>
+            </w:r>
+            <w:proofErr w:type="spellStart"/>
+            <w:r>
+              <w:t>Meny</w:t>
+            </w:r>
+            <w:proofErr w:type="spellEnd"/>
+            <w:r>
+              <w:t>’ og ’Super Spar’ og de vil gerne have deres sortiment til at være en del af Pristjek220. Opret derfor forretningerne i Pristjek220.</w:t>
             </w:r>
           </w:p>
         </w:tc>
@@ -270,7 +248,18 @@
               </w:tabs>
             </w:pPr>
             <w:r>
-              <w:t xml:space="preserve">Efter nogle år opkøber ’Meny’ forretningen ’Super Spar’, derfor skal de ikke have deres sortiment i Pristjek220 mere. Slet forretningen fra Pristjek220. </w:t>
+              <w:t>Efter nogle år opkøber ’</w:t>
+            </w:r>
+            <w:proofErr w:type="spellStart"/>
+            <w:r>
+              <w:t>Meny</w:t>
+            </w:r>
+            <w:proofErr w:type="spellEnd"/>
+            <w:r>
+              <w:t>’ forretningen ’Super Spar’, derfor skal de ikke have deres sortiment i Pristjek220 mere. Sle</w:t>
+            </w:r>
+            <w:r>
+              <w:t>t forretningen fra Pristjek220, log derefter ud som administrator.</w:t>
             </w:r>
           </w:p>
         </w:tc>
@@ -302,10 +291,55 @@
               </w:tabs>
             </w:pPr>
             <w:r>
-              <w:t>Log ind som</w:t>
-            </w:r>
-            <w:r>
-              <w:t xml:space="preserve"> ’Meny’ for de skal have nogle vare i deres sortiment efter deres fusion med ’Super Spar’. Log derfor ind som forretningen, og tilføj 5 produkter.</w:t>
+              <w:t>’</w:t>
+            </w:r>
+            <w:proofErr w:type="spellStart"/>
+            <w:r>
+              <w:t>M</w:t>
+            </w:r>
+            <w:r>
+              <w:t>eny</w:t>
+            </w:r>
+            <w:proofErr w:type="spellEnd"/>
+            <w:proofErr w:type="gramStart"/>
+            <w:r>
+              <w:t xml:space="preserve">’ </w:t>
+            </w:r>
+            <w:r>
+              <w:t xml:space="preserve"> har</w:t>
+            </w:r>
+            <w:proofErr w:type="gramEnd"/>
+            <w:r>
+              <w:t xml:space="preserve"> brug for at tilføje nogle produkter til</w:t>
+            </w:r>
+            <w:r>
+              <w:t xml:space="preserve"> deres sortiment efter deres fusion med ’Super Spar’. </w:t>
+            </w:r>
+            <w:r>
+              <w:t>T</w:t>
+            </w:r>
+            <w:r>
+              <w:t xml:space="preserve">ilføj </w:t>
+            </w:r>
+            <w:r>
+              <w:t xml:space="preserve">derfor </w:t>
+            </w:r>
+            <w:r>
+              <w:t>5 produkter</w:t>
+            </w:r>
+            <w:r>
+              <w:t xml:space="preserve"> til ’</w:t>
+            </w:r>
+            <w:proofErr w:type="spellStart"/>
+            <w:r>
+              <w:t>Meny’s</w:t>
+            </w:r>
+            <w:proofErr w:type="spellEnd"/>
+            <w:r>
+              <w:t xml:space="preserve"> sortiment</w:t>
+            </w:r>
+            <w:r>
+              <w:t>.</w:t>
             </w:r>
           </w:p>
         </w:tc>
@@ -334,7 +368,15 @@
               </w:tabs>
             </w:pPr>
             <w:r>
-              <w:t>Nu har ’Meny’ fundet ud af efter en undersøgelse at deres produkter ikke passer prisklassen, og vil derfor ændre prisen på 3 produkter.</w:t>
+              <w:t>Nu har ’</w:t>
+            </w:r>
+            <w:proofErr w:type="spellStart"/>
+            <w:r>
+              <w:t>Meny</w:t>
+            </w:r>
+            <w:proofErr w:type="spellEnd"/>
+            <w:r>
+              <w:t>’ fundet ud af efter en undersøgelse at deres produkter ikke passer prisklassen, og vil derfor ændre prisen på 3 produkter.</w:t>
             </w:r>
           </w:p>
         </w:tc>
@@ -366,7 +408,21 @@
               </w:tabs>
             </w:pPr>
             <w:r>
-              <w:t>Der var en fejl i ’Meny’s levering så de har ikke fået to af deres produkter. Fjern derfor de to produkter, men 2 uger efter får de dobbelt sortiment. Tilføj derfor produkterne igen til en billigere pris og log ud af ’menu’.</w:t>
+              <w:t>Der var en fejl i ’</w:t>
+            </w:r>
+            <w:proofErr w:type="spellStart"/>
+            <w:r>
+              <w:t>Meny’s</w:t>
+            </w:r>
+            <w:proofErr w:type="spellEnd"/>
+            <w:r>
+              <w:t xml:space="preserve"> levering så de har ikke fået to af deres produkter. Fjern derfor de to produkter, men 2 uger efter får de dobbelt sortiment. Tilføj derfor produkterne igen til en b</w:t>
+            </w:r>
+            <w:r>
+              <w:t>illigere pris og du er nu færdig med at lave ændringer</w:t>
+            </w:r>
+            <w:r>
+              <w:t>.</w:t>
             </w:r>
           </w:p>
         </w:tc>
@@ -480,7 +536,13 @@
               </w:tabs>
             </w:pPr>
             <w:r>
-              <w:t>Du står i en forretning og kigger på et produkt og syntes det er lidt dyrt. Kig derfor om du kan få det billigere i en anden forretning, og se om du kan spare nogle penge ved at gå til en anden butik.</w:t>
+              <w:t>Du står i en forretning og kigger på et produkt og syntes det er lidt dyrt. Kig derfor om du kan få det billigere i en anden forretning, og se om du kan spare nogle p</w:t>
+            </w:r>
+            <w:r>
+              <w:t>enge ved at gå til en anden forretning</w:t>
+            </w:r>
+            <w:r>
+              <w:t>.</w:t>
             </w:r>
           </w:p>
         </w:tc>
@@ -544,7 +606,37 @@
               </w:tabs>
             </w:pPr>
             <w:r>
-              <w:t xml:space="preserve">Du har fået dårlig behandling en af butikkerne, der har deres sortiment i Pristjek220. Fjern derfor forretningen for søgningen og send din indkøb seddel til din mail. </w:t>
+              <w:t>Du har fået då</w:t>
+            </w:r>
+            <w:r>
+              <w:t>rlig behandling en af forretningen</w:t>
+            </w:r>
+            <w:r>
+              <w:t>, der har deres sortiment i Pristjek220. Fjern derfor forretningen f</w:t>
+            </w:r>
+            <w:r>
+              <w:t>or</w:t>
+            </w:r>
+            <w:r>
+              <w:t xml:space="preserve"> din</w:t>
+            </w:r>
+            <w:r>
+              <w:t xml:space="preserve"> søgningen</w:t>
+            </w:r>
+            <w:r>
+              <w:t xml:space="preserve"> omkring dit salat indkøb</w:t>
+            </w:r>
+            <w:r>
+              <w:t xml:space="preserve"> og send din indkøb</w:t>
+            </w:r>
+            <w:r>
+              <w:t>s</w:t>
+            </w:r>
+            <w:r>
+              <w:t>liste</w:t>
+            </w:r>
+            <w:r>
+              <w:t xml:space="preserve"> til din mail. </w:t>
             </w:r>
           </w:p>
         </w:tc>
@@ -576,7 +668,18 @@
               </w:tabs>
             </w:pPr>
             <w:r>
-              <w:t>Nu har du været ude og købe din salat og behøver ikke have de vare på din indkøbsliste mere, men du skal huske at købe ind til dessert til festen i morgen, og det skal bare købes så billigt som muligt, da det er sidst på måneden og du skal spare så meget som muligt.</w:t>
+              <w:t>Nu har du været ude og købe din salat og behøver ikke have</w:t>
+            </w:r>
+            <w:r>
+              <w:t xml:space="preserve"> de produkter</w:t>
+            </w:r>
+            <w:r>
+              <w:t xml:space="preserve"> på din indkøbsliste mere, men du skal huske at købe ind til dessert til festen i morgen, og det skal bare købes så billigt som muligt, da det er sidst på måneden</w:t>
+            </w:r>
+            <w:bookmarkStart w:id="0" w:name="_GoBack"/>
+            <w:bookmarkEnd w:id="0"/>
+            <w:r>
+              <w:t>.</w:t>
             </w:r>
           </w:p>
         </w:tc>
@@ -623,7 +726,13 @@
               <w:t xml:space="preserve"> så du skal ud og købe tre gange så meget dessert</w:t>
             </w:r>
             <w:r>
-              <w:t>. Husk at tage din indkøbsliste med, så du skal huse hvad du skal have købt til desserten.</w:t>
+              <w:t>. Husk at tage din indkøbsliste med, så du skal hus</w:t>
+            </w:r>
+            <w:r>
+              <w:t>k</w:t>
+            </w:r>
+            <w:r>
+              <w:t>e hvad du skal have købt til desserten.</w:t>
             </w:r>
           </w:p>
         </w:tc>
@@ -635,8 +744,6 @@
           <w:tab w:val="left" w:pos="3116"/>
         </w:tabs>
       </w:pPr>
-      <w:bookmarkStart w:id="0" w:name="_GoBack"/>
-      <w:bookmarkEnd w:id="0"/>
     </w:p>
     <w:sectPr>
       <w:pgSz w:w="11906" w:h="16838"/>
@@ -1819,7 +1926,7 @@
 </file>
 
 <file path=customXml/itemProps1.xml><?xml version="1.0" encoding="utf-8"?>
-<ds:datastoreItem xmlns:ds="http://schemas.openxmlformats.org/officeDocument/2006/customXml" ds:itemID="{F72584D7-C470-40A2-B034-DF1E1C2364E4}">
+<ds:datastoreItem xmlns:ds="http://schemas.openxmlformats.org/officeDocument/2006/customXml" ds:itemID="{777D864C-0A08-497C-9E70-DE2D8D784506}">
   <ds:schemaRefs>
     <ds:schemaRef ds:uri="http://schemas.openxmlformats.org/officeDocument/2006/bibliography"/>
   </ds:schemaRefs>

</xml_diff>

<commit_message>
Gramatik rettelser af Forbruger Test/Forbrugertest af Pristjek220 v 1.2.docx
</commit_message>
<xml_diff>
--- a/Forbruger Test/Forbrugertest af Pristjek220 v 1.2.docx
+++ b/Forbruger Test/Forbrugertest af Pristjek220 v 1.2.docx
@@ -1,6 +1,6 @@
 
 <file path=word/document.xml><?xml version="1.0" encoding="utf-8"?>
-<w:document xmlns:wpc="http://schemas.microsoft.com/office/word/2010/wordprocessingCanvas" xmlns:mc="http://schemas.openxmlformats.org/markup-compatibility/2006" xmlns:o="urn:schemas-microsoft-com:office:office" xmlns:r="http://schemas.openxmlformats.org/officeDocument/2006/relationships" xmlns:m="http://schemas.openxmlformats.org/officeDocument/2006/math" xmlns:v="urn:schemas-microsoft-com:vml" xmlns:wp14="http://schemas.microsoft.com/office/word/2010/wordprocessingDrawing" xmlns:wp="http://schemas.openxmlformats.org/drawingml/2006/wordprocessingDrawing" xmlns:w10="urn:schemas-microsoft-com:office:word" xmlns:w="http://schemas.openxmlformats.org/wordprocessingml/2006/main" xmlns:w14="http://schemas.microsoft.com/office/word/2010/wordml" xmlns:w15="http://schemas.microsoft.com/office/word/2012/wordml" xmlns:wpg="http://schemas.microsoft.com/office/word/2010/wordprocessingGroup" xmlns:wpi="http://schemas.microsoft.com/office/word/2010/wordprocessingInk" xmlns:wne="http://schemas.microsoft.com/office/word/2006/wordml" xmlns:wps="http://schemas.microsoft.com/office/word/2010/wordprocessingShape" mc:Ignorable="w14 w15 wp14">
+<w:document xmlns:wpc="http://schemas.microsoft.com/office/word/2010/wordprocessingCanvas" xmlns:cx="http://schemas.microsoft.com/office/drawing/2014/chartex" xmlns:cx1="http://schemas.microsoft.com/office/drawing/2015/9/8/chartex" xmlns:mc="http://schemas.openxmlformats.org/markup-compatibility/2006" xmlns:o="urn:schemas-microsoft-com:office:office" xmlns:r="http://schemas.openxmlformats.org/officeDocument/2006/relationships" xmlns:m="http://schemas.openxmlformats.org/officeDocument/2006/math" xmlns:v="urn:schemas-microsoft-com:vml" xmlns:wp14="http://schemas.microsoft.com/office/word/2010/wordprocessingDrawing" xmlns:wp="http://schemas.openxmlformats.org/drawingml/2006/wordprocessingDrawing" xmlns:w10="urn:schemas-microsoft-com:office:word" xmlns:w="http://schemas.openxmlformats.org/wordprocessingml/2006/main" xmlns:w14="http://schemas.microsoft.com/office/word/2010/wordml" xmlns:w15="http://schemas.microsoft.com/office/word/2012/wordml" xmlns:w16se="http://schemas.microsoft.com/office/word/2015/wordml/symex" xmlns:wpg="http://schemas.microsoft.com/office/word/2010/wordprocessingGroup" xmlns:wpi="http://schemas.microsoft.com/office/word/2010/wordprocessingInk" xmlns:wne="http://schemas.microsoft.com/office/word/2006/wordml" xmlns:wps="http://schemas.microsoft.com/office/word/2010/wordprocessingShape" mc:Ignorable="w14 w15 w16se wp14">
   <w:body>
     <w:p>
       <w:pPr>
@@ -114,7 +114,12 @@
         </w:tabs>
       </w:pPr>
       <w:r>
-        <w:t>HUSK det er ikke en test af dig, så bare slap af, tage det roligt og klar opgaven så godt som muligt.</w:t>
+        <w:t>HUSK det er ikke en test af dig, så bare slap af, tage det roligt og klar opgaven så godt som muli</w:t>
+      </w:r>
+      <w:bookmarkStart w:id="0" w:name="_GoBack"/>
+      <w:bookmarkEnd w:id="0"/>
+      <w:r>
+        <w:t>gt.</w:t>
       </w:r>
     </w:p>
     <w:p>
@@ -129,7 +134,7 @@
     </w:p>
     <w:tbl>
       <w:tblPr>
-        <w:tblStyle w:val="TableGrid"/>
+        <w:tblStyle w:val="Tabel-Gitter"/>
         <w:tblW w:w="0" w:type="auto"/>
         <w:tblLook w:val="04A0" w:firstRow="1" w:lastRow="0" w:firstColumn="1" w:lastColumn="0" w:noHBand="0" w:noVBand="1"/>
       </w:tblPr>
@@ -355,6 +360,9 @@
                 <w:tab w:val="left" w:pos="3116"/>
               </w:tabs>
             </w:pPr>
+            <w:r>
+              <w:t>4</w:t>
+            </w:r>
           </w:p>
         </w:tc>
         <w:tc>
@@ -457,7 +465,7 @@
     </w:p>
     <w:tbl>
       <w:tblPr>
-        <w:tblStyle w:val="TableGrid"/>
+        <w:tblStyle w:val="Tabel-Gitter"/>
         <w:tblW w:w="0" w:type="auto"/>
         <w:tblLook w:val="04A0" w:firstRow="1" w:lastRow="0" w:firstColumn="1" w:lastColumn="0" w:noHBand="0" w:noVBand="1"/>
       </w:tblPr>
@@ -521,7 +529,7 @@
               </w:tabs>
             </w:pPr>
             <w:r>
-              <w:t>7</w:t>
+              <w:t>6</w:t>
             </w:r>
           </w:p>
         </w:tc>
@@ -559,7 +567,7 @@
               </w:tabs>
             </w:pPr>
             <w:r>
-              <w:t>8</w:t>
+              <w:t>7</w:t>
             </w:r>
           </w:p>
         </w:tc>
@@ -591,7 +599,7 @@
               </w:tabs>
             </w:pPr>
             <w:r>
-              <w:t>9</w:t>
+              <w:t>8</w:t>
             </w:r>
           </w:p>
         </w:tc>
@@ -653,7 +661,7 @@
               </w:tabs>
             </w:pPr>
             <w:r>
-              <w:t>10</w:t>
+              <w:t>9</w:t>
             </w:r>
           </w:p>
         </w:tc>
@@ -674,12 +682,21 @@
               <w:t xml:space="preserve"> de produkter</w:t>
             </w:r>
             <w:r>
-              <w:t xml:space="preserve"> på din indkøbsliste mere, men du skal huske at købe ind til dessert til festen i morgen, og det skal bare købes så billigt som muligt, da det er sidst på måneden</w:t>
-            </w:r>
-            <w:bookmarkStart w:id="0" w:name="_GoBack"/>
-            <w:bookmarkEnd w:id="0"/>
-            <w:r>
-              <w:t>.</w:t>
+              <w:t xml:space="preserve"> på din indkøbsliste mere, men du skal huske at købe ind </w:t>
+            </w:r>
+            <w:r>
+              <w:t>til pandekager</w:t>
+            </w:r>
+            <w:r>
+              <w:t xml:space="preserve"> </w:t>
+            </w:r>
+            <w:proofErr w:type="spellStart"/>
+            <w:r>
+              <w:t>til</w:t>
+            </w:r>
+            <w:proofErr w:type="spellEnd"/>
+            <w:r>
+              <w:t xml:space="preserve"> festen i morgen, og det skal bare købes så billigt som muligt, da det er sidst på måneden.</w:t>
             </w:r>
           </w:p>
         </w:tc>
@@ -696,7 +713,7 @@
               </w:tabs>
             </w:pPr>
             <w:r>
-              <w:t>11</w:t>
+              <w:t>10</w:t>
             </w:r>
           </w:p>
         </w:tc>
@@ -723,7 +740,10 @@
               <w:t>,</w:t>
             </w:r>
             <w:r>
-              <w:t xml:space="preserve"> så du skal ud og købe tre gange så meget dessert</w:t>
+              <w:t xml:space="preserve"> så du sk</w:t>
+            </w:r>
+            <w:r>
+              <w:t>al ud og købe ind til tre gange så mange pandekager</w:t>
             </w:r>
             <w:r>
               <w:t>. Husk at tage din indkøbsliste med, så du skal hus</w:t>
@@ -756,7 +776,7 @@
 </file>
 
 <file path=word/numbering.xml><?xml version="1.0" encoding="utf-8"?>
-<w:numbering xmlns:wpc="http://schemas.microsoft.com/office/word/2010/wordprocessingCanvas" xmlns:mc="http://schemas.openxmlformats.org/markup-compatibility/2006" xmlns:o="urn:schemas-microsoft-com:office:office" xmlns:r="http://schemas.openxmlformats.org/officeDocument/2006/relationships" xmlns:m="http://schemas.openxmlformats.org/officeDocument/2006/math" xmlns:v="urn:schemas-microsoft-com:vml" xmlns:wp14="http://schemas.microsoft.com/office/word/2010/wordprocessingDrawing" xmlns:wp="http://schemas.openxmlformats.org/drawingml/2006/wordprocessingDrawing" xmlns:w10="urn:schemas-microsoft-com:office:word" xmlns:w="http://schemas.openxmlformats.org/wordprocessingml/2006/main" xmlns:w14="http://schemas.microsoft.com/office/word/2010/wordml" xmlns:w15="http://schemas.microsoft.com/office/word/2012/wordml" xmlns:wpg="http://schemas.microsoft.com/office/word/2010/wordprocessingGroup" xmlns:wpi="http://schemas.microsoft.com/office/word/2010/wordprocessingInk" xmlns:wne="http://schemas.microsoft.com/office/word/2006/wordml" xmlns:wps="http://schemas.microsoft.com/office/word/2010/wordprocessingShape" mc:Ignorable="w14 w15 wp14">
+<w:numbering xmlns:wpc="http://schemas.microsoft.com/office/word/2010/wordprocessingCanvas" xmlns:cx="http://schemas.microsoft.com/office/drawing/2014/chartex" xmlns:cx1="http://schemas.microsoft.com/office/drawing/2015/9/8/chartex" xmlns:mc="http://schemas.openxmlformats.org/markup-compatibility/2006" xmlns:o="urn:schemas-microsoft-com:office:office" xmlns:r="http://schemas.openxmlformats.org/officeDocument/2006/relationships" xmlns:m="http://schemas.openxmlformats.org/officeDocument/2006/math" xmlns:v="urn:schemas-microsoft-com:vml" xmlns:wp14="http://schemas.microsoft.com/office/word/2010/wordprocessingDrawing" xmlns:wp="http://schemas.openxmlformats.org/drawingml/2006/wordprocessingDrawing" xmlns:w10="urn:schemas-microsoft-com:office:word" xmlns:w="http://schemas.openxmlformats.org/wordprocessingml/2006/main" xmlns:w14="http://schemas.microsoft.com/office/word/2010/wordml" xmlns:w15="http://schemas.microsoft.com/office/word/2012/wordml" xmlns:w16se="http://schemas.microsoft.com/office/word/2015/wordml/symex" xmlns:wpg="http://schemas.microsoft.com/office/word/2010/wordprocessingGroup" xmlns:wpi="http://schemas.microsoft.com/office/word/2010/wordprocessingInk" xmlns:wne="http://schemas.microsoft.com/office/word/2006/wordml" xmlns:wps="http://schemas.microsoft.com/office/word/2010/wordprocessingShape" mc:Ignorable="w14 w15 w16se wp14">
   <w:abstractNum w:abstractNumId="0" w15:restartNumberingAfterBreak="0">
     <w:nsid w:val="23C908FF"/>
     <w:multiLevelType w:val="hybridMultilevel"/>
@@ -1109,7 +1129,7 @@
 </file>
 
 <file path=word/styles.xml><?xml version="1.0" encoding="utf-8"?>
-<w:styles xmlns:mc="http://schemas.openxmlformats.org/markup-compatibility/2006" xmlns:r="http://schemas.openxmlformats.org/officeDocument/2006/relationships" xmlns:w="http://schemas.openxmlformats.org/wordprocessingml/2006/main" xmlns:w14="http://schemas.microsoft.com/office/word/2010/wordml" xmlns:w15="http://schemas.microsoft.com/office/word/2012/wordml" mc:Ignorable="w14 w15">
+<w:styles xmlns:mc="http://schemas.openxmlformats.org/markup-compatibility/2006" xmlns:r="http://schemas.openxmlformats.org/officeDocument/2006/relationships" xmlns:w="http://schemas.openxmlformats.org/wordprocessingml/2006/main" xmlns:w14="http://schemas.microsoft.com/office/word/2010/wordml" xmlns:w15="http://schemas.microsoft.com/office/word/2012/wordml" xmlns:w16se="http://schemas.microsoft.com/office/word/2015/wordml/symex" mc:Ignorable="w14 w15 w16se">
   <w:docDefaults>
     <w:rPrDefault>
       <w:rPr>
@@ -1502,13 +1522,13 @@
     <w:name w:val="Normal"/>
     <w:qFormat/>
   </w:style>
-  <w:style w:type="character" w:default="1" w:styleId="DefaultParagraphFont">
+  <w:style w:type="character" w:default="1" w:styleId="Standardskrifttypeiafsnit">
     <w:name w:val="Default Paragraph Font"/>
     <w:uiPriority w:val="1"/>
     <w:semiHidden/>
     <w:unhideWhenUsed/>
   </w:style>
-  <w:style w:type="table" w:default="1" w:styleId="TableNormal">
+  <w:style w:type="table" w:default="1" w:styleId="Tabel-Normal">
     <w:name w:val="Normal Table"/>
     <w:uiPriority w:val="99"/>
     <w:semiHidden/>
@@ -1523,13 +1543,13 @@
       </w:tblCellMar>
     </w:tblPr>
   </w:style>
-  <w:style w:type="numbering" w:default="1" w:styleId="NoList">
+  <w:style w:type="numbering" w:default="1" w:styleId="Ingenoversigt">
     <w:name w:val="No List"/>
     <w:uiPriority w:val="99"/>
     <w:semiHidden/>
     <w:unhideWhenUsed/>
   </w:style>
-  <w:style w:type="paragraph" w:styleId="ListParagraph">
+  <w:style w:type="paragraph" w:styleId="Listeafsnit">
     <w:name w:val="List Paragraph"/>
     <w:basedOn w:val="Normal"/>
     <w:uiPriority w:val="34"/>
@@ -1540,9 +1560,9 @@
       <w:contextualSpacing/>
     </w:pPr>
   </w:style>
-  <w:style w:type="table" w:styleId="TableGrid">
+  <w:style w:type="table" w:styleId="Tabel-Gitter">
     <w:name w:val="Table Grid"/>
-    <w:basedOn w:val="TableNormal"/>
+    <w:basedOn w:val="Tabel-Normal"/>
     <w:uiPriority w:val="39"/>
     <w:rsid w:val="00887535"/>
     <w:pPr>
@@ -1559,9 +1579,9 @@
       </w:tblBorders>
     </w:tblPr>
   </w:style>
-  <w:style w:type="character" w:styleId="CommentReference">
+  <w:style w:type="character" w:styleId="Kommentarhenvisning">
     <w:name w:val="annotation reference"/>
-    <w:basedOn w:val="DefaultParagraphFont"/>
+    <w:basedOn w:val="Standardskrifttypeiafsnit"/>
     <w:uiPriority w:val="99"/>
     <w:semiHidden/>
     <w:unhideWhenUsed/>
@@ -1571,10 +1591,10 @@
       <w:szCs w:val="16"/>
     </w:rPr>
   </w:style>
-  <w:style w:type="paragraph" w:styleId="CommentText">
+  <w:style w:type="paragraph" w:styleId="Kommentartekst">
     <w:name w:val="annotation text"/>
     <w:basedOn w:val="Normal"/>
-    <w:link w:val="CommentTextChar"/>
+    <w:link w:val="KommentartekstTegn"/>
     <w:uiPriority w:val="99"/>
     <w:semiHidden/>
     <w:unhideWhenUsed/>
@@ -1587,10 +1607,10 @@
       <w:szCs w:val="20"/>
     </w:rPr>
   </w:style>
-  <w:style w:type="character" w:customStyle="1" w:styleId="CommentTextChar">
-    <w:name w:val="Comment Text Char"/>
-    <w:basedOn w:val="DefaultParagraphFont"/>
-    <w:link w:val="CommentText"/>
+  <w:style w:type="character" w:customStyle="1" w:styleId="KommentartekstTegn">
+    <w:name w:val="Kommentartekst Tegn"/>
+    <w:basedOn w:val="Standardskrifttypeiafsnit"/>
+    <w:link w:val="Kommentartekst"/>
     <w:uiPriority w:val="99"/>
     <w:semiHidden/>
     <w:rsid w:val="00B76D22"/>
@@ -1599,11 +1619,11 @@
       <w:szCs w:val="20"/>
     </w:rPr>
   </w:style>
-  <w:style w:type="paragraph" w:styleId="CommentSubject">
+  <w:style w:type="paragraph" w:styleId="Kommentaremne">
     <w:name w:val="annotation subject"/>
-    <w:basedOn w:val="CommentText"/>
-    <w:next w:val="CommentText"/>
-    <w:link w:val="CommentSubjectChar"/>
+    <w:basedOn w:val="Kommentartekst"/>
+    <w:next w:val="Kommentartekst"/>
+    <w:link w:val="KommentaremneTegn"/>
     <w:uiPriority w:val="99"/>
     <w:semiHidden/>
     <w:unhideWhenUsed/>
@@ -1613,10 +1633,10 @@
       <w:bCs/>
     </w:rPr>
   </w:style>
-  <w:style w:type="character" w:customStyle="1" w:styleId="CommentSubjectChar">
-    <w:name w:val="Comment Subject Char"/>
-    <w:basedOn w:val="CommentTextChar"/>
-    <w:link w:val="CommentSubject"/>
+  <w:style w:type="character" w:customStyle="1" w:styleId="KommentaremneTegn">
+    <w:name w:val="Kommentaremne Tegn"/>
+    <w:basedOn w:val="KommentartekstTegn"/>
+    <w:link w:val="Kommentaremne"/>
     <w:uiPriority w:val="99"/>
     <w:semiHidden/>
     <w:rsid w:val="00B76D22"/>
@@ -1627,10 +1647,10 @@
       <w:szCs w:val="20"/>
     </w:rPr>
   </w:style>
-  <w:style w:type="paragraph" w:styleId="BalloonText">
+  <w:style w:type="paragraph" w:styleId="Markeringsbobletekst">
     <w:name w:val="Balloon Text"/>
     <w:basedOn w:val="Normal"/>
-    <w:link w:val="BalloonTextChar"/>
+    <w:link w:val="MarkeringsbobletekstTegn"/>
     <w:uiPriority w:val="99"/>
     <w:semiHidden/>
     <w:unhideWhenUsed/>
@@ -1644,10 +1664,10 @@
       <w:szCs w:val="18"/>
     </w:rPr>
   </w:style>
-  <w:style w:type="character" w:customStyle="1" w:styleId="BalloonTextChar">
-    <w:name w:val="Balloon Text Char"/>
-    <w:basedOn w:val="DefaultParagraphFont"/>
-    <w:link w:val="BalloonText"/>
+  <w:style w:type="character" w:customStyle="1" w:styleId="MarkeringsbobletekstTegn">
+    <w:name w:val="Markeringsbobletekst Tegn"/>
+    <w:basedOn w:val="Standardskrifttypeiafsnit"/>
+    <w:link w:val="Markeringsbobletekst"/>
     <w:uiPriority w:val="99"/>
     <w:semiHidden/>
     <w:rsid w:val="00B76D22"/>
@@ -1926,7 +1946,7 @@
 </file>
 
 <file path=customXml/itemProps1.xml><?xml version="1.0" encoding="utf-8"?>
-<ds:datastoreItem xmlns:ds="http://schemas.openxmlformats.org/officeDocument/2006/customXml" ds:itemID="{777D864C-0A08-497C-9E70-DE2D8D784506}">
+<ds:datastoreItem xmlns:ds="http://schemas.openxmlformats.org/officeDocument/2006/customXml" ds:itemID="{4BE127CC-B8D5-4616-BF76-B9D91D0E765F}">
   <ds:schemaRefs>
     <ds:schemaRef ds:uri="http://schemas.openxmlformats.org/officeDocument/2006/bibliography"/>
   </ds:schemaRefs>

</xml_diff>

<commit_message>
Forbrugertest af Pristjek220 v 1.2.docx updateret.
</commit_message>
<xml_diff>
--- a/Forbruger Test/Forbrugertest af Pristjek220 v 1.2.docx
+++ b/Forbruger Test/Forbrugertest af Pristjek220 v 1.2.docx
@@ -1,6 +1,6 @@
 
 <file path=word/document.xml><?xml version="1.0" encoding="utf-8"?>
-<w:document xmlns:wpc="http://schemas.microsoft.com/office/word/2010/wordprocessingCanvas" xmlns:cx="http://schemas.microsoft.com/office/drawing/2014/chartex" xmlns:cx1="http://schemas.microsoft.com/office/drawing/2015/9/8/chartex" xmlns:mc="http://schemas.openxmlformats.org/markup-compatibility/2006" xmlns:o="urn:schemas-microsoft-com:office:office" xmlns:r="http://schemas.openxmlformats.org/officeDocument/2006/relationships" xmlns:m="http://schemas.openxmlformats.org/officeDocument/2006/math" xmlns:v="urn:schemas-microsoft-com:vml" xmlns:wp14="http://schemas.microsoft.com/office/word/2010/wordprocessingDrawing" xmlns:wp="http://schemas.openxmlformats.org/drawingml/2006/wordprocessingDrawing" xmlns:w10="urn:schemas-microsoft-com:office:word" xmlns:w="http://schemas.openxmlformats.org/wordprocessingml/2006/main" xmlns:w14="http://schemas.microsoft.com/office/word/2010/wordml" xmlns:w15="http://schemas.microsoft.com/office/word/2012/wordml" xmlns:w16se="http://schemas.microsoft.com/office/word/2015/wordml/symex" xmlns:wpg="http://schemas.microsoft.com/office/word/2010/wordprocessingGroup" xmlns:wpi="http://schemas.microsoft.com/office/word/2010/wordprocessingInk" xmlns:wne="http://schemas.microsoft.com/office/word/2006/wordml" xmlns:wps="http://schemas.microsoft.com/office/word/2010/wordprocessingShape" mc:Ignorable="w14 w15 w16se wp14">
+<w:document xmlns:wpc="http://schemas.microsoft.com/office/word/2010/wordprocessingCanvas" xmlns:mc="http://schemas.openxmlformats.org/markup-compatibility/2006" xmlns:o="urn:schemas-microsoft-com:office:office" xmlns:r="http://schemas.openxmlformats.org/officeDocument/2006/relationships" xmlns:m="http://schemas.openxmlformats.org/officeDocument/2006/math" xmlns:v="urn:schemas-microsoft-com:vml" xmlns:wp14="http://schemas.microsoft.com/office/word/2010/wordprocessingDrawing" xmlns:wp="http://schemas.openxmlformats.org/drawingml/2006/wordprocessingDrawing" xmlns:w10="urn:schemas-microsoft-com:office:word" xmlns:w="http://schemas.openxmlformats.org/wordprocessingml/2006/main" xmlns:w14="http://schemas.microsoft.com/office/word/2010/wordml" xmlns:w15="http://schemas.microsoft.com/office/word/2012/wordml" xmlns:wpg="http://schemas.microsoft.com/office/word/2010/wordprocessingGroup" xmlns:wpi="http://schemas.microsoft.com/office/word/2010/wordprocessingInk" xmlns:wne="http://schemas.microsoft.com/office/word/2006/wordml" xmlns:wps="http://schemas.microsoft.com/office/word/2010/wordprocessingShape" mc:Ignorable="w14 w15 wp14">
   <w:body>
     <w:p>
       <w:pPr>
@@ -114,12 +114,7 @@
         </w:tabs>
       </w:pPr>
       <w:r>
-        <w:t>HUSK det er ikke en test af dig, så bare slap af, tage det roligt og klar opgaven så godt som muli</w:t>
-      </w:r>
-      <w:bookmarkStart w:id="0" w:name="_GoBack"/>
-      <w:bookmarkEnd w:id="0"/>
-      <w:r>
-        <w:t>gt.</w:t>
+        <w:t>HUSK det er ikke en test af dig, så bare slap af, tage det roligt og klar opgaven så godt som muligt.</w:t>
       </w:r>
     </w:p>
     <w:p>
@@ -134,7 +129,7 @@
     </w:p>
     <w:tbl>
       <w:tblPr>
-        <w:tblStyle w:val="Tabel-Gitter"/>
+        <w:tblStyle w:val="TableGrid"/>
         <w:tblW w:w="0" w:type="auto"/>
         <w:tblLook w:val="04A0" w:firstRow="1" w:lastRow="0" w:firstColumn="1" w:lastColumn="0" w:noHBand="0" w:noVBand="1"/>
       </w:tblPr>
@@ -221,7 +216,10 @@
             </w:r>
             <w:proofErr w:type="spellEnd"/>
             <w:r>
-              <w:t>’ og ’Super Spar’ og de vil gerne have deres sortiment til at være en del af Pristjek220. Opret derfor forretningerne i Pristjek220.</w:t>
+              <w:t>’ og ’Super Spar’ og de vil gerne have deres sortiment til</w:t>
+            </w:r>
+            <w:r>
+              <w:t xml:space="preserve"> at være en del af Pristjek220.</w:t>
             </w:r>
           </w:p>
         </w:tc>
@@ -261,10 +259,13 @@
             </w:r>
             <w:proofErr w:type="spellEnd"/>
             <w:r>
-              <w:t>’ forretningen ’Super Spar’, derfor skal de ikke have deres sortiment i Pristjek220 mere. Sle</w:t>
-            </w:r>
-            <w:r>
-              <w:t>t forretningen fra Pristjek220, log derefter ud som administrator.</w:t>
+              <w:t xml:space="preserve">’ forretningen ’Super Spar’, derfor skal </w:t>
+            </w:r>
+            <w:r>
+              <w:t>’Super Spar’</w:t>
+            </w:r>
+            <w:r>
+              <w:t xml:space="preserve"> ikke have deres sortiment i Pristjek220 mere. </w:t>
             </w:r>
           </w:p>
         </w:tc>
@@ -296,6 +297,9 @@
               </w:tabs>
             </w:pPr>
             <w:r>
+              <w:t xml:space="preserve">Du er forretnings bestyrer i </w:t>
+            </w:r>
+            <w:r>
               <w:t>’</w:t>
             </w:r>
             <w:proofErr w:type="spellStart"/>
@@ -306,45 +310,17 @@
               <w:t>eny</w:t>
             </w:r>
             <w:proofErr w:type="spellEnd"/>
-            <w:proofErr w:type="gramStart"/>
-            <w:r>
-              <w:t xml:space="preserve">’ </w:t>
-            </w:r>
-            <w:r>
-              <w:t xml:space="preserve"> har</w:t>
-            </w:r>
-            <w:proofErr w:type="gramEnd"/>
-            <w:r>
-              <w:t xml:space="preserve"> brug for at tilføje nogle produkter til</w:t>
+            <w:r>
+              <w:t>’</w:t>
+            </w:r>
+            <w:r>
+              <w:t xml:space="preserve"> og har 5 produkter som skal</w:t>
+            </w:r>
+            <w:r>
+              <w:t xml:space="preserve"> til</w:t>
             </w:r>
             <w:r>
               <w:t xml:space="preserve"> deres sortiment efter deres fusion med ’Super Spar’. </w:t>
-            </w:r>
-            <w:r>
-              <w:t>T</w:t>
-            </w:r>
-            <w:r>
-              <w:t xml:space="preserve">ilføj </w:t>
-            </w:r>
-            <w:r>
-              <w:t xml:space="preserve">derfor </w:t>
-            </w:r>
-            <w:r>
-              <w:t>5 produkter</w:t>
-            </w:r>
-            <w:r>
-              <w:t xml:space="preserve"> til ’</w:t>
-            </w:r>
-            <w:proofErr w:type="spellStart"/>
-            <w:r>
-              <w:t>Meny’s</w:t>
-            </w:r>
-            <w:proofErr w:type="spellEnd"/>
-            <w:r>
-              <w:t xml:space="preserve"> sortiment</w:t>
-            </w:r>
-            <w:r>
-              <w:t>.</w:t>
             </w:r>
           </w:p>
         </w:tc>
@@ -376,7 +352,13 @@
               </w:tabs>
             </w:pPr>
             <w:r>
-              <w:t>Nu har ’</w:t>
+              <w:t xml:space="preserve">Nu har </w:t>
+            </w:r>
+            <w:r>
+              <w:t xml:space="preserve">du som forretnings bestyrer i </w:t>
+            </w:r>
+            <w:r>
+              <w:t>’</w:t>
             </w:r>
             <w:proofErr w:type="spellStart"/>
             <w:r>
@@ -384,7 +366,19 @@
             </w:r>
             <w:proofErr w:type="spellEnd"/>
             <w:r>
-              <w:t>’ fundet ud af efter en undersøgelse at deres produkter ikke passer prisklassen, og vil derfor ændre prisen på 3 produkter.</w:t>
+              <w:t>’ fundet ud af efter en undersøgelse</w:t>
+            </w:r>
+            <w:r>
+              <w:t>,</w:t>
+            </w:r>
+            <w:r>
+              <w:t xml:space="preserve"> at </w:t>
+            </w:r>
+            <w:r>
+              <w:t>jeres</w:t>
+            </w:r>
+            <w:r>
+              <w:t xml:space="preserve"> produkter ikke passer prisklassen, og vil derfor ændre prisen på 3 produkter.</w:t>
             </w:r>
           </w:p>
         </w:tc>
@@ -416,21 +410,45 @@
               </w:tabs>
             </w:pPr>
             <w:r>
-              <w:t>Der var en fejl i ’</w:t>
+              <w:t>Der er kommet en fejl i jeres levering til</w:t>
+            </w:r>
+            <w:r>
+              <w:t xml:space="preserve"> ’</w:t>
             </w:r>
             <w:proofErr w:type="spellStart"/>
             <w:r>
-              <w:t>Meny’s</w:t>
+              <w:t>Meny</w:t>
             </w:r>
             <w:proofErr w:type="spellEnd"/>
             <w:r>
-              <w:t xml:space="preserve"> levering så de har ikke fået to af deres produkter. Fjern derfor de to produkter, men 2 uger efter får de dobbelt sortiment. Tilføj derfor produkterne igen til en b</w:t>
-            </w:r>
-            <w:r>
-              <w:t>illigere pris og du er nu færdig med at lave ændringer</w:t>
+              <w:t xml:space="preserve">’ </w:t>
+            </w:r>
+            <w:r>
+              <w:t>ikke fået to af j</w:t>
+            </w:r>
+            <w:r>
+              <w:t xml:space="preserve">eres produkter. </w:t>
+            </w:r>
+            <w:r>
+              <w:t>Du vil derfor fjerne produkterne. Men</w:t>
+            </w:r>
+            <w:r>
+              <w:t xml:space="preserve"> 2 uger efter</w:t>
+            </w:r>
+            <w:r>
+              <w:t xml:space="preserve"> får i ved en fejl</w:t>
+            </w:r>
+            <w:r>
+              <w:t xml:space="preserve"> dobbelt sortiment</w:t>
+            </w:r>
+            <w:r>
+              <w:t xml:space="preserve"> af to produkter</w:t>
             </w:r>
             <w:r>
               <w:t>.</w:t>
+            </w:r>
+            <w:r>
+              <w:t xml:space="preserve"> Derfor vil du sætte produkterne ind, til en billigere pris da du skal have solgt hele sortimentet.</w:t>
             </w:r>
           </w:p>
         </w:tc>
@@ -465,7 +483,7 @@
     </w:p>
     <w:tbl>
       <w:tblPr>
-        <w:tblStyle w:val="Tabel-Gitter"/>
+        <w:tblStyle w:val="TableGrid"/>
         <w:tblW w:w="0" w:type="auto"/>
         <w:tblLook w:val="04A0" w:firstRow="1" w:lastRow="0" w:firstColumn="1" w:lastColumn="0" w:noHBand="0" w:noVBand="1"/>
       </w:tblPr>
@@ -544,7 +562,19 @@
               </w:tabs>
             </w:pPr>
             <w:r>
-              <w:t>Du står i en forretning og kigger på et produkt og syntes det er lidt dyrt. Kig derfor om du kan få det billigere i en anden forretning, og se om du kan spare nogle p</w:t>
+              <w:t>Du står i en fo</w:t>
+            </w:r>
+            <w:r>
+              <w:t>rretning og kigger på en banan</w:t>
+            </w:r>
+            <w:r>
+              <w:t xml:space="preserve"> og syntes de</w:t>
+            </w:r>
+            <w:r>
+              <w:t>n er lidt dyr</w:t>
+            </w:r>
+            <w:r>
+              <w:t>. Kig derfor om du kan få det billigere i en anden forretning, og se om du kan spare nogle p</w:t>
             </w:r>
             <w:r>
               <w:t>enge ved at gå til en anden forretning</w:t>
@@ -582,7 +612,10 @@
               </w:tabs>
             </w:pPr>
             <w:r>
-              <w:t>Du vil gerne lave en salat til frokost. Find ud af hvor du skal handle produkterne til din salat og få det sendt til din mail så du kan tage ud at handle.</w:t>
+              <w:t>Du står derhjemme og skal huske at handle ind til en</w:t>
+            </w:r>
+            <w:r>
+              <w:t xml:space="preserve"> salat til frokost. Find ud af hvor du skal handle produkterne til din salat og få det sendt til din mail så du kan tage ud at handle.</w:t>
             </w:r>
           </w:p>
         </w:tc>
@@ -635,16 +668,19 @@
               <w:t xml:space="preserve"> omkring dit salat indkøb</w:t>
             </w:r>
             <w:r>
-              <w:t xml:space="preserve"> og send din indkøb</w:t>
-            </w:r>
-            <w:r>
-              <w:t>s</w:t>
-            </w:r>
-            <w:r>
-              <w:t>liste</w:t>
-            </w:r>
-            <w:r>
-              <w:t xml:space="preserve"> til din mail. </w:t>
+              <w:t xml:space="preserve"> og husk</w:t>
+            </w:r>
+            <w:r>
+              <w:t xml:space="preserve"> den nye liste</w:t>
+            </w:r>
+            <w:r>
+              <w:t xml:space="preserve"> </w:t>
+            </w:r>
+            <w:r>
+              <w:t>når du skal ud og handle</w:t>
+            </w:r>
+            <w:r>
+              <w:t xml:space="preserve">. </w:t>
             </w:r>
           </w:p>
         </w:tc>
@@ -676,27 +712,24 @@
               </w:tabs>
             </w:pPr>
             <w:r>
-              <w:t>Nu har du været ude og købe din salat og behøver ikke have</w:t>
-            </w:r>
-            <w:r>
-              <w:t xml:space="preserve"> de produkter</w:t>
-            </w:r>
-            <w:r>
-              <w:t xml:space="preserve"> på din indkøbsliste mere, men du skal huske at købe ind </w:t>
+              <w:t>Nu har du været ude og køb</w:t>
+            </w:r>
+            <w:r>
+              <w:t>e din salat</w:t>
+            </w:r>
+            <w:r>
+              <w:t xml:space="preserve">, men du skal huske at købe ind </w:t>
             </w:r>
             <w:r>
               <w:t>til pandekager</w:t>
             </w:r>
             <w:r>
-              <w:t xml:space="preserve"> </w:t>
-            </w:r>
-            <w:proofErr w:type="spellStart"/>
-            <w:r>
-              <w:t>til</w:t>
-            </w:r>
-            <w:proofErr w:type="spellEnd"/>
-            <w:r>
-              <w:t xml:space="preserve"> festen i morgen, og det skal bare købes så billigt som muligt, da det er sidst på måneden.</w:t>
+              <w:t xml:space="preserve"> til festen i morgen, og det skal bare købes så billigt som </w:t>
+            </w:r>
+            <w:bookmarkStart w:id="0" w:name="_GoBack"/>
+            <w:bookmarkEnd w:id="0"/>
+            <w:r>
+              <w:t>muligt, da det er sidst på måneden.</w:t>
             </w:r>
           </w:p>
         </w:tc>
@@ -776,7 +809,7 @@
 </file>
 
 <file path=word/numbering.xml><?xml version="1.0" encoding="utf-8"?>
-<w:numbering xmlns:wpc="http://schemas.microsoft.com/office/word/2010/wordprocessingCanvas" xmlns:cx="http://schemas.microsoft.com/office/drawing/2014/chartex" xmlns:cx1="http://schemas.microsoft.com/office/drawing/2015/9/8/chartex" xmlns:mc="http://schemas.openxmlformats.org/markup-compatibility/2006" xmlns:o="urn:schemas-microsoft-com:office:office" xmlns:r="http://schemas.openxmlformats.org/officeDocument/2006/relationships" xmlns:m="http://schemas.openxmlformats.org/officeDocument/2006/math" xmlns:v="urn:schemas-microsoft-com:vml" xmlns:wp14="http://schemas.microsoft.com/office/word/2010/wordprocessingDrawing" xmlns:wp="http://schemas.openxmlformats.org/drawingml/2006/wordprocessingDrawing" xmlns:w10="urn:schemas-microsoft-com:office:word" xmlns:w="http://schemas.openxmlformats.org/wordprocessingml/2006/main" xmlns:w14="http://schemas.microsoft.com/office/word/2010/wordml" xmlns:w15="http://schemas.microsoft.com/office/word/2012/wordml" xmlns:w16se="http://schemas.microsoft.com/office/word/2015/wordml/symex" xmlns:wpg="http://schemas.microsoft.com/office/word/2010/wordprocessingGroup" xmlns:wpi="http://schemas.microsoft.com/office/word/2010/wordprocessingInk" xmlns:wne="http://schemas.microsoft.com/office/word/2006/wordml" xmlns:wps="http://schemas.microsoft.com/office/word/2010/wordprocessingShape" mc:Ignorable="w14 w15 w16se wp14">
+<w:numbering xmlns:wpc="http://schemas.microsoft.com/office/word/2010/wordprocessingCanvas" xmlns:mc="http://schemas.openxmlformats.org/markup-compatibility/2006" xmlns:o="urn:schemas-microsoft-com:office:office" xmlns:r="http://schemas.openxmlformats.org/officeDocument/2006/relationships" xmlns:m="http://schemas.openxmlformats.org/officeDocument/2006/math" xmlns:v="urn:schemas-microsoft-com:vml" xmlns:wp14="http://schemas.microsoft.com/office/word/2010/wordprocessingDrawing" xmlns:wp="http://schemas.openxmlformats.org/drawingml/2006/wordprocessingDrawing" xmlns:w10="urn:schemas-microsoft-com:office:word" xmlns:w="http://schemas.openxmlformats.org/wordprocessingml/2006/main" xmlns:w14="http://schemas.microsoft.com/office/word/2010/wordml" xmlns:w15="http://schemas.microsoft.com/office/word/2012/wordml" xmlns:wpg="http://schemas.microsoft.com/office/word/2010/wordprocessingGroup" xmlns:wpi="http://schemas.microsoft.com/office/word/2010/wordprocessingInk" xmlns:wne="http://schemas.microsoft.com/office/word/2006/wordml" xmlns:wps="http://schemas.microsoft.com/office/word/2010/wordprocessingShape" mc:Ignorable="w14 w15 wp14">
   <w:abstractNum w:abstractNumId="0" w15:restartNumberingAfterBreak="0">
     <w:nsid w:val="23C908FF"/>
     <w:multiLevelType w:val="hybridMultilevel"/>
@@ -1129,7 +1162,7 @@
 </file>
 
 <file path=word/styles.xml><?xml version="1.0" encoding="utf-8"?>
-<w:styles xmlns:mc="http://schemas.openxmlformats.org/markup-compatibility/2006" xmlns:r="http://schemas.openxmlformats.org/officeDocument/2006/relationships" xmlns:w="http://schemas.openxmlformats.org/wordprocessingml/2006/main" xmlns:w14="http://schemas.microsoft.com/office/word/2010/wordml" xmlns:w15="http://schemas.microsoft.com/office/word/2012/wordml" xmlns:w16se="http://schemas.microsoft.com/office/word/2015/wordml/symex" mc:Ignorable="w14 w15 w16se">
+<w:styles xmlns:mc="http://schemas.openxmlformats.org/markup-compatibility/2006" xmlns:r="http://schemas.openxmlformats.org/officeDocument/2006/relationships" xmlns:w="http://schemas.openxmlformats.org/wordprocessingml/2006/main" xmlns:w14="http://schemas.microsoft.com/office/word/2010/wordml" xmlns:w15="http://schemas.microsoft.com/office/word/2012/wordml" mc:Ignorable="w14 w15">
   <w:docDefaults>
     <w:rPrDefault>
       <w:rPr>
@@ -1522,13 +1555,13 @@
     <w:name w:val="Normal"/>
     <w:qFormat/>
   </w:style>
-  <w:style w:type="character" w:default="1" w:styleId="Standardskrifttypeiafsnit">
+  <w:style w:type="character" w:default="1" w:styleId="DefaultParagraphFont">
     <w:name w:val="Default Paragraph Font"/>
     <w:uiPriority w:val="1"/>
     <w:semiHidden/>
     <w:unhideWhenUsed/>
   </w:style>
-  <w:style w:type="table" w:default="1" w:styleId="Tabel-Normal">
+  <w:style w:type="table" w:default="1" w:styleId="TableNormal">
     <w:name w:val="Normal Table"/>
     <w:uiPriority w:val="99"/>
     <w:semiHidden/>
@@ -1543,13 +1576,13 @@
       </w:tblCellMar>
     </w:tblPr>
   </w:style>
-  <w:style w:type="numbering" w:default="1" w:styleId="Ingenoversigt">
+  <w:style w:type="numbering" w:default="1" w:styleId="NoList">
     <w:name w:val="No List"/>
     <w:uiPriority w:val="99"/>
     <w:semiHidden/>
     <w:unhideWhenUsed/>
   </w:style>
-  <w:style w:type="paragraph" w:styleId="Listeafsnit">
+  <w:style w:type="paragraph" w:styleId="ListParagraph">
     <w:name w:val="List Paragraph"/>
     <w:basedOn w:val="Normal"/>
     <w:uiPriority w:val="34"/>
@@ -1560,9 +1593,9 @@
       <w:contextualSpacing/>
     </w:pPr>
   </w:style>
-  <w:style w:type="table" w:styleId="Tabel-Gitter">
+  <w:style w:type="table" w:styleId="TableGrid">
     <w:name w:val="Table Grid"/>
-    <w:basedOn w:val="Tabel-Normal"/>
+    <w:basedOn w:val="TableNormal"/>
     <w:uiPriority w:val="39"/>
     <w:rsid w:val="00887535"/>
     <w:pPr>
@@ -1579,9 +1612,9 @@
       </w:tblBorders>
     </w:tblPr>
   </w:style>
-  <w:style w:type="character" w:styleId="Kommentarhenvisning">
+  <w:style w:type="character" w:styleId="CommentReference">
     <w:name w:val="annotation reference"/>
-    <w:basedOn w:val="Standardskrifttypeiafsnit"/>
+    <w:basedOn w:val="DefaultParagraphFont"/>
     <w:uiPriority w:val="99"/>
     <w:semiHidden/>
     <w:unhideWhenUsed/>
@@ -1591,10 +1624,10 @@
       <w:szCs w:val="16"/>
     </w:rPr>
   </w:style>
-  <w:style w:type="paragraph" w:styleId="Kommentartekst">
+  <w:style w:type="paragraph" w:styleId="CommentText">
     <w:name w:val="annotation text"/>
     <w:basedOn w:val="Normal"/>
-    <w:link w:val="KommentartekstTegn"/>
+    <w:link w:val="CommentTextChar"/>
     <w:uiPriority w:val="99"/>
     <w:semiHidden/>
     <w:unhideWhenUsed/>
@@ -1607,10 +1640,10 @@
       <w:szCs w:val="20"/>
     </w:rPr>
   </w:style>
-  <w:style w:type="character" w:customStyle="1" w:styleId="KommentartekstTegn">
-    <w:name w:val="Kommentartekst Tegn"/>
-    <w:basedOn w:val="Standardskrifttypeiafsnit"/>
-    <w:link w:val="Kommentartekst"/>
+  <w:style w:type="character" w:customStyle="1" w:styleId="CommentTextChar">
+    <w:name w:val="Comment Text Char"/>
+    <w:basedOn w:val="DefaultParagraphFont"/>
+    <w:link w:val="CommentText"/>
     <w:uiPriority w:val="99"/>
     <w:semiHidden/>
     <w:rsid w:val="00B76D22"/>
@@ -1619,11 +1652,11 @@
       <w:szCs w:val="20"/>
     </w:rPr>
   </w:style>
-  <w:style w:type="paragraph" w:styleId="Kommentaremne">
+  <w:style w:type="paragraph" w:styleId="CommentSubject">
     <w:name w:val="annotation subject"/>
-    <w:basedOn w:val="Kommentartekst"/>
-    <w:next w:val="Kommentartekst"/>
-    <w:link w:val="KommentaremneTegn"/>
+    <w:basedOn w:val="CommentText"/>
+    <w:next w:val="CommentText"/>
+    <w:link w:val="CommentSubjectChar"/>
     <w:uiPriority w:val="99"/>
     <w:semiHidden/>
     <w:unhideWhenUsed/>
@@ -1633,10 +1666,10 @@
       <w:bCs/>
     </w:rPr>
   </w:style>
-  <w:style w:type="character" w:customStyle="1" w:styleId="KommentaremneTegn">
-    <w:name w:val="Kommentaremne Tegn"/>
-    <w:basedOn w:val="KommentartekstTegn"/>
-    <w:link w:val="Kommentaremne"/>
+  <w:style w:type="character" w:customStyle="1" w:styleId="CommentSubjectChar">
+    <w:name w:val="Comment Subject Char"/>
+    <w:basedOn w:val="CommentTextChar"/>
+    <w:link w:val="CommentSubject"/>
     <w:uiPriority w:val="99"/>
     <w:semiHidden/>
     <w:rsid w:val="00B76D22"/>
@@ -1647,10 +1680,10 @@
       <w:szCs w:val="20"/>
     </w:rPr>
   </w:style>
-  <w:style w:type="paragraph" w:styleId="Markeringsbobletekst">
+  <w:style w:type="paragraph" w:styleId="BalloonText">
     <w:name w:val="Balloon Text"/>
     <w:basedOn w:val="Normal"/>
-    <w:link w:val="MarkeringsbobletekstTegn"/>
+    <w:link w:val="BalloonTextChar"/>
     <w:uiPriority w:val="99"/>
     <w:semiHidden/>
     <w:unhideWhenUsed/>
@@ -1664,10 +1697,10 @@
       <w:szCs w:val="18"/>
     </w:rPr>
   </w:style>
-  <w:style w:type="character" w:customStyle="1" w:styleId="MarkeringsbobletekstTegn">
-    <w:name w:val="Markeringsbobletekst Tegn"/>
-    <w:basedOn w:val="Standardskrifttypeiafsnit"/>
-    <w:link w:val="Markeringsbobletekst"/>
+  <w:style w:type="character" w:customStyle="1" w:styleId="BalloonTextChar">
+    <w:name w:val="Balloon Text Char"/>
+    <w:basedOn w:val="DefaultParagraphFont"/>
+    <w:link w:val="BalloonText"/>
     <w:uiPriority w:val="99"/>
     <w:semiHidden/>
     <w:rsid w:val="00B76D22"/>
@@ -1946,7 +1979,7 @@
 </file>
 
 <file path=customXml/itemProps1.xml><?xml version="1.0" encoding="utf-8"?>
-<ds:datastoreItem xmlns:ds="http://schemas.openxmlformats.org/officeDocument/2006/customXml" ds:itemID="{4BE127CC-B8D5-4616-BF76-B9D91D0E765F}">
+<ds:datastoreItem xmlns:ds="http://schemas.openxmlformats.org/officeDocument/2006/customXml" ds:itemID="{F530308E-15AB-4AFC-8DB3-F4B273D8FEF3}">
   <ds:schemaRefs>
     <ds:schemaRef ds:uri="http://schemas.openxmlformats.org/officeDocument/2006/bibliography"/>
   </ds:schemaRefs>

</xml_diff>

<commit_message>
Rettet efter kommentar i Forbruger test.docx, samt sat før og efter billede.
derudover er Forbruger Test/Forbrugertest af Pristjek220 v 1.2.docx fået små task opdateringer.
</commit_message>
<xml_diff>
--- a/Forbruger Test/Forbrugertest af Pristjek220 v 1.2.docx
+++ b/Forbruger Test/Forbrugertest af Pristjek220 v 1.2.docx
@@ -565,13 +565,24 @@
               <w:t>Du står i en fo</w:t>
             </w:r>
             <w:r>
-              <w:t>rretning og kigger på en banan</w:t>
-            </w:r>
-            <w:r>
-              <w:t xml:space="preserve"> og syntes de</w:t>
-            </w:r>
-            <w:r>
-              <w:t>n er lidt dyr</w:t>
+              <w:t xml:space="preserve">rretning og kigger på </w:t>
+            </w:r>
+            <w:bookmarkStart w:id="0" w:name="_GoBack"/>
+            <w:bookmarkEnd w:id="0"/>
+            <w:r>
+              <w:t xml:space="preserve">chokolade </w:t>
+            </w:r>
+            <w:r>
+              <w:t>og syntes de</w:t>
+            </w:r>
+            <w:r>
+              <w:t>t</w:t>
+            </w:r>
+            <w:r>
+              <w:t xml:space="preserve"> er lidt dyr</w:t>
+            </w:r>
+            <w:r>
+              <w:t>t</w:t>
             </w:r>
             <w:r>
               <w:t>. Kig derfor om du kan få det billigere i en anden forretning, og se om du kan spare nogle p</w:t>
@@ -724,12 +735,7 @@
               <w:t>til pandekager</w:t>
             </w:r>
             <w:r>
-              <w:t xml:space="preserve"> til festen i morgen, og det skal bare købes så billigt som </w:t>
-            </w:r>
-            <w:bookmarkStart w:id="0" w:name="_GoBack"/>
-            <w:bookmarkEnd w:id="0"/>
-            <w:r>
-              <w:t>muligt, da det er sidst på måneden.</w:t>
+              <w:t xml:space="preserve"> til festen i morgen, og det skal bare købes så billigt som muligt, da det er sidst på måneden.</w:t>
             </w:r>
           </w:p>
         </w:tc>
@@ -1979,7 +1985,7 @@
 </file>
 
 <file path=customXml/itemProps1.xml><?xml version="1.0" encoding="utf-8"?>
-<ds:datastoreItem xmlns:ds="http://schemas.openxmlformats.org/officeDocument/2006/customXml" ds:itemID="{F530308E-15AB-4AFC-8DB3-F4B273D8FEF3}">
+<ds:datastoreItem xmlns:ds="http://schemas.openxmlformats.org/officeDocument/2006/customXml" ds:itemID="{2159076C-C287-4F77-BC91-5D836988D44D}">
   <ds:schemaRefs>
     <ds:schemaRef ds:uri="http://schemas.openxmlformats.org/officeDocument/2006/bibliography"/>
   </ds:schemaRefs>

</xml_diff>